<commit_message>
Ch01 prior to conversion to Atlas
</commit_message>
<xml_diff>
--- a/manuscript/Ch01 Introduction/ch01-Introduction.docx
+++ b/manuscript/Ch01 Introduction/ch01-Introduction.docx
@@ -166,7 +166,36 @@
         <w:t xml:space="preserve">human civilization. </w:t>
       </w:r>
       <w:r>
-        <w:t xml:space="preserve"> Verbal language gave us the ability to successfully compete in the wild, but it was only when we developed data storage – </w:t>
+        <w:t xml:space="preserve"> Verbal language gave us </w:t>
+      </w:r>
+      <w:del w:id="2" w:author="Guy Harrison" w:date="2021-03-10T20:10:00Z">
+        <w:r>
+          <w:delText>the ability to successfully</w:delText>
+        </w:r>
+      </w:del>
+      <w:ins w:id="3" w:author="Guy Harrison" w:date="2021-03-10T20:10:00Z">
+        <w:r>
+          <w:t>an enormous advantage in co</w:t>
+        </w:r>
+        <w:r>
+          <w:t xml:space="preserve">-operating as a community.  </w:t>
+        </w:r>
+      </w:ins>
+      <w:r>
+        <w:t xml:space="preserve"> </w:t>
+      </w:r>
+      <w:del w:id="4" w:author="Guy Harrison" w:date="2021-03-10T20:10:00Z">
+        <w:r>
+          <w:delText>compete in the wild, but</w:delText>
+        </w:r>
+      </w:del>
+      <w:ins w:id="5" w:author="Guy Harrison" w:date="2021-03-10T20:10:00Z">
+        <w:r>
+          <w:t>Still,</w:t>
+        </w:r>
+      </w:ins>
+      <w:r>
+        <w:t xml:space="preserve"> it was only when we developed data storage – </w:t>
       </w:r>
       <w:r>
         <w:t>e.g.</w:t>
@@ -175,7 +204,20 @@
         <w:t>, written language – tha</w:t>
       </w:r>
       <w:r>
-        <w:t>t each generation was able to build on the lessons of preceding generations.</w:t>
+        <w:t xml:space="preserve">t each generation </w:t>
+      </w:r>
+      <w:del w:id="6" w:author="Guy Harrison" w:date="2021-03-10T20:10:00Z">
+        <w:r>
+          <w:delText>was able to</w:delText>
+        </w:r>
+      </w:del>
+      <w:ins w:id="7" w:author="Guy Harrison" w:date="2021-03-10T20:10:00Z">
+        <w:r>
+          <w:t>could</w:t>
+        </w:r>
+      </w:ins>
+      <w:r>
+        <w:t xml:space="preserve"> build on the lessons of preceding generations.</w:t>
       </w:r>
     </w:p>
     <w:p>
@@ -197,35 +239,48 @@
       <w:r>
         <w:t xml:space="preserve"> agricultural accounting records. These cuneiform records, recorded on clay tablets</w:t>
       </w:r>
-      <w:commentRangeStart w:id="2"/>
+      <w:commentRangeStart w:id="8"/>
       <w:r>
         <w:t xml:space="preserve"> (Figure 1-1),</w:t>
       </w:r>
-      <w:commentRangeEnd w:id="2"/>
-      <w:r>
-        <w:rPr>
-          <w:rStyle w:val="CommentReference"/>
-        </w:rPr>
-        <w:commentReference w:id="2"/>
-      </w:r>
-      <w:r>
-        <w:t xml:space="preserve"> are genuinely analogous to the databases that support modern accounting systems</w:t>
-      </w:r>
-      <w:commentRangeStart w:id="3"/>
-      <w:commentRangeStart w:id="4"/>
-      <w:commentRangeEnd w:id="4"/>
-      <w:r>
-        <w:rPr>
-          <w:rStyle w:val="CommentReference"/>
-        </w:rPr>
-        <w:commentReference w:id="4"/>
-      </w:r>
-      <w:commentRangeEnd w:id="3"/>
-      <w:r>
-        <w:rPr>
-          <w:rStyle w:val="CommentReference"/>
-        </w:rPr>
-        <w:commentReference w:id="3"/>
+      <w:commentRangeEnd w:id="8"/>
+      <w:r>
+        <w:rPr>
+          <w:rStyle w:val="CommentReference"/>
+        </w:rPr>
+        <w:commentReference w:id="8"/>
+      </w:r>
+      <w:r>
+        <w:t xml:space="preserve"> </w:t>
+      </w:r>
+      <w:del w:id="9" w:author="Guy Harrison" w:date="2021-03-10T20:11:00Z">
+        <w:r>
+          <w:delText>are genuinely analogous to</w:delText>
+        </w:r>
+      </w:del>
+      <w:ins w:id="10" w:author="Guy Harrison" w:date="2021-03-10T20:11:00Z">
+        <w:r>
+          <w:t>serve the same purpose as</w:t>
+        </w:r>
+      </w:ins>
+      <w:r>
+        <w:t xml:space="preserve"> the databases that support modern accounting systems</w:t>
+      </w:r>
+      <w:commentRangeStart w:id="11"/>
+      <w:commentRangeStart w:id="12"/>
+      <w:commentRangeEnd w:id="11"/>
+      <w:r>
+        <w:rPr>
+          <w:rStyle w:val="CommentReference"/>
+        </w:rPr>
+        <w:commentReference w:id="11"/>
+      </w:r>
+      <w:commentRangeEnd w:id="12"/>
+      <w:r>
+        <w:rPr>
+          <w:rStyle w:val="CommentReference"/>
+        </w:rPr>
+        <w:commentReference w:id="12"/>
       </w:r>
       <w:r>
         <w:t>.</w:t>
@@ -235,12 +290,11 @@
       <w:pPr>
         <w:pStyle w:val="CaptionedFigure"/>
       </w:pPr>
-      <w:bookmarkStart w:id="5" w:name="fig_cuniform"/>
+      <w:bookmarkStart w:id="13" w:name="fig_cuniform"/>
       <w:r>
         <w:rPr>
           <w:noProof/>
         </w:rPr>
-        <w:lastRenderedPageBreak/>
         <w:drawing>
           <wp:inline distT="0" distB="0" distL="0" distR="0" wp14:anchorId="5036BE9E" wp14:editId="5F3B825F">
             <wp:extent cx="4035552" cy="3651504"/>
@@ -283,13 +337,13 @@
           </wp:inline>
         </w:drawing>
       </w:r>
-      <w:bookmarkEnd w:id="5"/>
+      <w:bookmarkEnd w:id="13"/>
     </w:p>
     <w:p>
       <w:pPr>
         <w:pStyle w:val="ImageCaption"/>
       </w:pPr>
-      <w:commentRangeStart w:id="6"/>
+      <w:commentRangeStart w:id="14"/>
       <w:r>
         <w:t xml:space="preserve">Figure 1-1 </w:t>
       </w:r>
@@ -311,12 +365,12 @@
         </w:rPr>
         <w:footnoteReference w:id="2"/>
       </w:r>
-      <w:commentRangeEnd w:id="6"/>
-      <w:r>
-        <w:rPr>
-          <w:rStyle w:val="CommentReference"/>
-        </w:rPr>
-        <w:commentReference w:id="6"/>
+      <w:commentRangeEnd w:id="14"/>
+      <w:r>
+        <w:rPr>
+          <w:rStyle w:val="CommentReference"/>
+        </w:rPr>
+        <w:commentReference w:id="14"/>
       </w:r>
     </w:p>
     <w:p>
@@ -417,15 +471,20 @@
       <w:r>
         <w:t>Systems</w:t>
       </w:r>
-      <w:r>
-        <w:t xml:space="preserve"> .</w:t>
+      <w:del w:id="15" w:author="Guy Harrison" w:date="2021-03-10T20:12:00Z">
+        <w:r>
+          <w:delText xml:space="preserve"> </w:delText>
+        </w:r>
+      </w:del>
+      <w:r>
+        <w:t>.</w:t>
       </w:r>
     </w:p>
     <w:p>
       <w:pPr>
         <w:pStyle w:val="Heading3"/>
       </w:pPr>
-      <w:bookmarkStart w:id="7" w:name="X3fb83f5b92ce0a11ac575436a755e73d91df10c"/>
+      <w:bookmarkStart w:id="16" w:name="X3fb83f5b92ce0a11ac575436a755e73d91df10c"/>
       <w:r>
         <w:t>Pre-relational Databases</w:t>
       </w:r>
@@ -443,7 +502,6 @@
         <w:pStyle w:val="BodyText"/>
       </w:pPr>
       <w:r>
-        <w:lastRenderedPageBreak/>
         <w:t xml:space="preserve">Early applications used simple flat files for data storage. But it soon became obvious that the complexities of reliably and efficiently dealing with large amounts of data required specialized </w:t>
       </w:r>
       <w:r>
@@ -470,7 +528,15 @@
         <w:pStyle w:val="BodyText"/>
       </w:pPr>
       <w:r>
-        <w:t xml:space="preserve">Early DBMS systems ran within monolithic mainframe computers, which also were responsible for the application code. The applications were tightly coupled with the database management system and processed data directly using procedural language directives. By the 1970s, two models of database system were vying for dominance - the </w:t>
+        <w:t>Early DBMS systems ran within monolithic mainframe computers, which also were responsible for the application code. The applications were tightly coupled with the database management system and processed data directly using procedural language directives. By the 1970s, two models of database system</w:t>
+      </w:r>
+      <w:ins w:id="17" w:author="Guy Harrison" w:date="2021-03-10T20:17:00Z">
+        <w:r>
+          <w:t>s</w:t>
+        </w:r>
+      </w:ins>
+      <w:r>
+        <w:t xml:space="preserve"> were vying for dominance - the </w:t>
       </w:r>
       <w:r>
         <w:rPr>
@@ -492,7 +558,7 @@
       <w:r>
         <w:t xml:space="preserve"> standard. These models were represented by the major databases of the day </w:t>
       </w:r>
-      <w:commentRangeStart w:id="8"/>
+      <w:commentRangeStart w:id="18"/>
       <w:r>
         <w:rPr>
           <w:b/>
@@ -534,12 +600,12 @@
       <w:r>
         <w:t>.</w:t>
       </w:r>
-      <w:commentRangeEnd w:id="8"/>
-      <w:r>
-        <w:rPr>
-          <w:rStyle w:val="CommentReference"/>
-        </w:rPr>
-        <w:commentReference w:id="8"/>
+      <w:commentRangeEnd w:id="18"/>
+      <w:r>
+        <w:rPr>
+          <w:rStyle w:val="CommentReference"/>
+        </w:rPr>
+        <w:commentReference w:id="18"/>
       </w:r>
     </w:p>
     <w:p>
@@ -554,8 +620,8 @@
       <w:pPr>
         <w:pStyle w:val="Heading3"/>
       </w:pPr>
-      <w:bookmarkStart w:id="9" w:name="X9f79d928d5eaf81cb979034dd5e8440ab7bfcc6"/>
-      <w:bookmarkEnd w:id="7"/>
+      <w:bookmarkStart w:id="19" w:name="X9f79d928d5eaf81cb979034dd5e8440ab7bfcc6"/>
+      <w:bookmarkEnd w:id="16"/>
       <w:r>
         <w:t xml:space="preserve">The </w:t>
       </w:r>
@@ -585,16 +651,16 @@
       <w:r>
         <w:t xml:space="preserve">computer scientist </w:t>
       </w:r>
-      <w:commentRangeStart w:id="10"/>
+      <w:commentRangeStart w:id="20"/>
       <w:r>
         <w:t>Edgar Codd</w:t>
       </w:r>
-      <w:commentRangeEnd w:id="10"/>
-      <w:r>
-        <w:rPr>
-          <w:rStyle w:val="CommentReference"/>
-        </w:rPr>
-        <w:commentReference w:id="10"/>
+      <w:commentRangeEnd w:id="20"/>
+      <w:r>
+        <w:rPr>
+          <w:rStyle w:val="CommentReference"/>
+        </w:rPr>
+        <w:commentReference w:id="20"/>
       </w:r>
       <w:r>
         <w:t xml:space="preserve"> wrote his seminal paper "A Relational Model of Data for Large Shared Data Banks</w:t>
@@ -715,32 +781,32 @@
       <w:r>
         <w:t xml:space="preserve">fundamental building blocks of a relational </w:t>
       </w:r>
-      <w:commentRangeStart w:id="11"/>
-      <w:commentRangeStart w:id="12"/>
-      <w:commentRangeStart w:id="13"/>
+      <w:commentRangeStart w:id="21"/>
+      <w:commentRangeStart w:id="22"/>
+      <w:commentRangeStart w:id="23"/>
       <w:r>
         <w:t>database</w:t>
       </w:r>
-      <w:commentRangeEnd w:id="11"/>
-      <w:r>
-        <w:rPr>
-          <w:rStyle w:val="CommentReference"/>
-        </w:rPr>
-        <w:commentReference w:id="11"/>
-      </w:r>
-      <w:commentRangeEnd w:id="12"/>
-      <w:r>
-        <w:rPr>
-          <w:rStyle w:val="CommentReference"/>
-        </w:rPr>
-        <w:commentReference w:id="12"/>
-      </w:r>
-      <w:commentRangeEnd w:id="13"/>
-      <w:r>
-        <w:rPr>
-          <w:rStyle w:val="CommentReference"/>
-        </w:rPr>
-        <w:commentReference w:id="13"/>
+      <w:commentRangeEnd w:id="21"/>
+      <w:r>
+        <w:rPr>
+          <w:rStyle w:val="CommentReference"/>
+        </w:rPr>
+        <w:commentReference w:id="21"/>
+      </w:r>
+      <w:commentRangeEnd w:id="22"/>
+      <w:r>
+        <w:rPr>
+          <w:rStyle w:val="CommentReference"/>
+        </w:rPr>
+        <w:commentReference w:id="22"/>
+      </w:r>
+      <w:commentRangeEnd w:id="23"/>
+      <w:r>
+        <w:rPr>
+          <w:rStyle w:val="CommentReference"/>
+        </w:rPr>
+        <w:commentReference w:id="23"/>
       </w:r>
       <w:r>
         <w:t>:</w:t>
@@ -861,7 +927,6 @@
           <w:b/>
           <w:bCs/>
         </w:rPr>
-        <w:lastRenderedPageBreak/>
         <w:t>Constraints</w:t>
       </w:r>
       <w:r>
@@ -900,7 +965,7 @@
       <w:pPr>
         <w:pStyle w:val="CaptionedFigure"/>
       </w:pPr>
-      <w:bookmarkStart w:id="14" w:name="fig_relationalModel"/>
+      <w:bookmarkStart w:id="24" w:name="fig_relationalModel"/>
       <w:r>
         <w:t>The relational model furthermore define</w:t>
       </w:r>
@@ -979,62 +1044,112 @@
       <w:pPr>
         <w:pStyle w:val="CaptionedFigure"/>
       </w:pPr>
-      <w:commentRangeStart w:id="15"/>
-      <w:r>
-        <w:rPr>
-          <w:noProof/>
-        </w:rPr>
-        <w:drawing>
-          <wp:inline distT="0" distB="0" distL="0" distR="0" wp14:anchorId="3D2825C7" wp14:editId="0C759377">
-            <wp:extent cx="5705476" cy="4229100"/>
-            <wp:effectExtent l="0" t="0" r="0" b="0"/>
-            <wp:docPr id="3" name="Picture 3"/>
-            <wp:cNvGraphicFramePr>
-              <a:graphicFrameLocks xmlns:a="http://schemas.openxmlformats.org/drawingml/2006/main" noChangeAspect="1"/>
-            </wp:cNvGraphicFramePr>
-            <a:graphic xmlns:a="http://schemas.openxmlformats.org/drawingml/2006/main">
-              <a:graphicData uri="http://schemas.openxmlformats.org/drawingml/2006/picture">
-                <pic:pic xmlns:pic="http://schemas.openxmlformats.org/drawingml/2006/picture">
-                  <pic:nvPicPr>
-                    <pic:cNvPr id="0" name="Picture 3"/>
-                    <pic:cNvPicPr/>
-                  </pic:nvPicPr>
-                  <pic:blipFill>
-                    <a:blip r:embed="rId13">
-                      <a:extLst>
-                        <a:ext uri="{28A0092B-C50C-407E-A947-70E740481C1C}">
-                          <a14:useLocalDpi xmlns:a14="http://schemas.microsoft.com/office/drawing/2010/main" val="0"/>
-                        </a:ext>
-                      </a:extLst>
-                    </a:blip>
-                    <a:stretch>
-                      <a:fillRect/>
-                    </a:stretch>
-                  </pic:blipFill>
-                  <pic:spPr>
-                    <a:xfrm>
-                      <a:off x="0" y="0"/>
-                      <a:ext cx="5705476" cy="4229100"/>
-                    </a:xfrm>
-                    <a:prstGeom prst="rect">
-                      <a:avLst/>
-                    </a:prstGeom>
-                  </pic:spPr>
-                </pic:pic>
-              </a:graphicData>
-            </a:graphic>
-          </wp:inline>
-        </w:drawing>
-      </w:r>
-      <w:commentRangeEnd w:id="15"/>
-      <w:r>
-        <w:rPr>
-          <w:rStyle w:val="CommentReference"/>
-        </w:rPr>
-        <w:commentReference w:id="15"/>
-      </w:r>
-    </w:p>
-    <w:bookmarkEnd w:id="14"/>
+      <w:ins w:id="25" w:author="Guy Harrison" w:date="2021-03-12T14:47:00Z">
+        <w:r>
+          <w:rPr>
+            <w:noProof/>
+          </w:rPr>
+          <w:drawing>
+            <wp:inline distT="0" distB="0" distL="0" distR="0" wp14:anchorId="57DE29D6" wp14:editId="4766FF9D">
+              <wp:extent cx="5943600" cy="4892675"/>
+              <wp:effectExtent l="0" t="0" r="0" b="3175"/>
+              <wp:docPr id="2" name="Picture 2"/>
+              <wp:cNvGraphicFramePr>
+                <a:graphicFrameLocks xmlns:a="http://schemas.openxmlformats.org/drawingml/2006/main" noChangeAspect="1"/>
+              </wp:cNvGraphicFramePr>
+              <a:graphic xmlns:a="http://schemas.openxmlformats.org/drawingml/2006/main">
+                <a:graphicData uri="http://schemas.openxmlformats.org/drawingml/2006/picture">
+                  <pic:pic xmlns:pic="http://schemas.openxmlformats.org/drawingml/2006/picture">
+                    <pic:nvPicPr>
+                      <pic:cNvPr id="2" name="Picture 2"/>
+                      <pic:cNvPicPr/>
+                    </pic:nvPicPr>
+                    <pic:blipFill>
+                      <a:blip r:embed="rId13">
+                        <a:extLst>
+                          <a:ext uri="{28A0092B-C50C-407E-A947-70E740481C1C}">
+                            <a14:useLocalDpi xmlns:a14="http://schemas.microsoft.com/office/drawing/2010/main" val="0"/>
+                          </a:ext>
+                        </a:extLst>
+                      </a:blip>
+                      <a:stretch>
+                        <a:fillRect/>
+                      </a:stretch>
+                    </pic:blipFill>
+                    <pic:spPr>
+                      <a:xfrm>
+                        <a:off x="0" y="0"/>
+                        <a:ext cx="5943600" cy="4892675"/>
+                      </a:xfrm>
+                      <a:prstGeom prst="rect">
+                        <a:avLst/>
+                      </a:prstGeom>
+                    </pic:spPr>
+                  </pic:pic>
+                </a:graphicData>
+              </a:graphic>
+            </wp:inline>
+          </w:drawing>
+        </w:r>
+      </w:ins>
+      <w:commentRangeStart w:id="26"/>
+      <w:del w:id="27" w:author="Guy Harrison" w:date="2021-03-12T14:47:00Z">
+        <w:r>
+          <w:rPr>
+            <w:noProof/>
+          </w:rPr>
+          <w:drawing>
+            <wp:inline distT="0" distB="0" distL="0" distR="0" wp14:anchorId="3D2825C7" wp14:editId="15293222">
+              <wp:extent cx="5705476" cy="4229100"/>
+              <wp:effectExtent l="0" t="0" r="0" b="0"/>
+              <wp:docPr id="3" name="Picture 3"/>
+              <wp:cNvGraphicFramePr>
+                <a:graphicFrameLocks xmlns:a="http://schemas.openxmlformats.org/drawingml/2006/main" noChangeAspect="1"/>
+              </wp:cNvGraphicFramePr>
+              <a:graphic xmlns:a="http://schemas.openxmlformats.org/drawingml/2006/main">
+                <a:graphicData uri="http://schemas.openxmlformats.org/drawingml/2006/picture">
+                  <pic:pic xmlns:pic="http://schemas.openxmlformats.org/drawingml/2006/picture">
+                    <pic:nvPicPr>
+                      <pic:cNvPr id="0" name="Picture 3"/>
+                      <pic:cNvPicPr/>
+                    </pic:nvPicPr>
+                    <pic:blipFill>
+                      <a:blip r:embed="rId14">
+                        <a:extLst>
+                          <a:ext uri="{28A0092B-C50C-407E-A947-70E740481C1C}">
+                            <a14:useLocalDpi xmlns:a14="http://schemas.microsoft.com/office/drawing/2010/main" val="0"/>
+                          </a:ext>
+                        </a:extLst>
+                      </a:blip>
+                      <a:stretch>
+                        <a:fillRect/>
+                      </a:stretch>
+                    </pic:blipFill>
+                    <pic:spPr>
+                      <a:xfrm>
+                        <a:off x="0" y="0"/>
+                        <a:ext cx="5705476" cy="4229100"/>
+                      </a:xfrm>
+                      <a:prstGeom prst="rect">
+                        <a:avLst/>
+                      </a:prstGeom>
+                    </pic:spPr>
+                  </pic:pic>
+                </a:graphicData>
+              </a:graphic>
+            </wp:inline>
+          </w:drawing>
+        </w:r>
+      </w:del>
+      <w:commentRangeEnd w:id="26"/>
+      <w:r>
+        <w:rPr>
+          <w:rStyle w:val="CommentReference"/>
+        </w:rPr>
+        <w:commentReference w:id="26"/>
+      </w:r>
+    </w:p>
+    <w:bookmarkEnd w:id="24"/>
     <w:p>
       <w:pPr>
         <w:pStyle w:val="ImageCaption"/>
@@ -1051,11 +1166,16 @@
       <w:r>
         <w:t xml:space="preserve">relational </w:t>
       </w:r>
+      <w:ins w:id="28" w:author="Guy Harrison" w:date="2021-03-12T14:48:00Z">
+        <w:r>
+          <w:t xml:space="preserve">“Third Normal Form” </w:t>
+        </w:r>
+      </w:ins>
       <w:r>
         <w:t>structure.</w:t>
       </w:r>
-      <w:bookmarkStart w:id="16" w:name="X7ddf208ee254cc6ce7003cb1125af53746d3a53"/>
-      <w:bookmarkEnd w:id="9"/>
+      <w:bookmarkStart w:id="29" w:name="X7ddf208ee254cc6ce7003cb1125af53746d3a53"/>
+      <w:bookmarkEnd w:id="19"/>
     </w:p>
     <w:p>
       <w:pPr>
@@ -1115,7 +1235,6 @@
     </w:p>
     <w:p>
       <w:r>
-        <w:lastRenderedPageBreak/>
         <w:t>Indexes</w:t>
       </w:r>
       <w:r>
@@ -1124,7 +1243,7 @@
       <w:r>
         <w:t xml:space="preserve">storage </w:t>
       </w:r>
-      <w:commentRangeStart w:id="17"/>
+      <w:commentRangeStart w:id="30"/>
       <w:r>
         <w:t>were</w:t>
       </w:r>
@@ -1143,15 +1262,28 @@
       <w:r>
         <w:t>,</w:t>
       </w:r>
-      <w:commentRangeEnd w:id="17"/>
-      <w:r>
-        <w:rPr>
-          <w:rStyle w:val="CommentReference"/>
-        </w:rPr>
-        <w:commentReference w:id="17"/>
-      </w:r>
-      <w:r>
-        <w:t xml:space="preserve"> these structures were not required for data navigation; they transparently enhanced query performance rather than defining the queries that could be performed. </w:t>
+      <w:commentRangeEnd w:id="30"/>
+      <w:r>
+        <w:rPr>
+          <w:rStyle w:val="CommentReference"/>
+        </w:rPr>
+        <w:commentReference w:id="30"/>
+      </w:r>
+      <w:r>
+        <w:t xml:space="preserve"> these structures were not required for data navigation; they transparently enhanced query </w:t>
+      </w:r>
+      <w:del w:id="31" w:author="Guy Harrison" w:date="2021-03-13T13:55:00Z">
+        <w:r>
+          <w:delText xml:space="preserve">performance </w:delText>
+        </w:r>
+      </w:del>
+      <w:ins w:id="32" w:author="Guy Harrison" w:date="2021-03-13T13:55:00Z">
+        <w:r>
+          <w:t xml:space="preserve">execution </w:t>
+        </w:r>
+      </w:ins>
+      <w:r>
+        <w:t xml:space="preserve">rather than defining the queries that could be performed. </w:t>
       </w:r>
       <w:r>
         <w:t xml:space="preserve"> </w:t>
@@ -1188,24 +1320,24 @@
       <w:r>
         <w:t xml:space="preserve"> allowing different access paths to the </w:t>
       </w:r>
-      <w:commentRangeStart w:id="18"/>
-      <w:commentRangeStart w:id="19"/>
+      <w:commentRangeStart w:id="33"/>
+      <w:commentRangeStart w:id="34"/>
       <w:r>
         <w:t>data</w:t>
       </w:r>
-      <w:commentRangeEnd w:id="18"/>
-      <w:r>
-        <w:rPr>
-          <w:rStyle w:val="CommentReference"/>
-        </w:rPr>
-        <w:commentReference w:id="18"/>
-      </w:r>
-      <w:commentRangeEnd w:id="19"/>
-      <w:r>
-        <w:rPr>
-          <w:rStyle w:val="CommentReference"/>
-        </w:rPr>
-        <w:commentReference w:id="19"/>
+      <w:commentRangeEnd w:id="33"/>
+      <w:r>
+        <w:rPr>
+          <w:rStyle w:val="CommentReference"/>
+        </w:rPr>
+        <w:commentReference w:id="33"/>
+      </w:r>
+      <w:commentRangeEnd w:id="34"/>
+      <w:r>
+        <w:rPr>
+          <w:rStyle w:val="CommentReference"/>
+        </w:rPr>
+        <w:commentReference w:id="34"/>
       </w:r>
       <w:r>
         <w:t xml:space="preserve">.  </w:t>
@@ -1236,7 +1368,15 @@
         <w:t>relational model, but</w:t>
       </w:r>
       <w:r>
-        <w:t xml:space="preserve"> in pre-relational systems were often the respons</w:t>
+        <w:t xml:space="preserve"> in pre-relational systems </w:t>
+      </w:r>
+      <w:ins w:id="35" w:author="Guy Harrison" w:date="2021-03-13T13:55:00Z">
+        <w:r>
+          <w:t xml:space="preserve">transactions </w:t>
+        </w:r>
+      </w:ins>
+      <w:r>
+        <w:t>were often the respons</w:t>
       </w:r>
       <w:r>
         <w:t>ibili</w:t>
@@ -1244,7 +1384,7 @@
       <w:r>
         <w:t xml:space="preserve">ty of the application layer.  </w:t>
       </w:r>
-      <w:commentRangeStart w:id="20"/>
+      <w:commentRangeStart w:id="36"/>
       <w:r>
         <w:t>I</w:t>
       </w:r>
@@ -1275,12 +1415,12 @@
       <w:r>
         <w:t>transactional processing.</w:t>
       </w:r>
-      <w:commentRangeEnd w:id="20"/>
-      <w:r>
-        <w:rPr>
-          <w:rStyle w:val="CommentReference"/>
-        </w:rPr>
-        <w:commentReference w:id="20"/>
+      <w:commentRangeEnd w:id="36"/>
+      <w:r>
+        <w:rPr>
+          <w:rStyle w:val="CommentReference"/>
+        </w:rPr>
+        <w:commentReference w:id="36"/>
       </w:r>
       <w:r>
         <w:t xml:space="preserve">  </w:t>
@@ -1359,21 +1499,15 @@
         <w:t xml:space="preserve">define </w:t>
       </w:r>
       <w:r>
-        <w:t xml:space="preserve">all the aspects of transactional </w:t>
-      </w:r>
-      <w:proofErr w:type="spellStart"/>
-      <w:r>
-        <w:t>behavio</w:t>
-      </w:r>
-      <w:r>
-        <w:t>u</w:t>
-      </w:r>
-      <w:r>
-        <w:t>r</w:t>
-      </w:r>
-      <w:proofErr w:type="spellEnd"/>
-      <w:r>
-        <w:t xml:space="preserve"> that became </w:t>
+        <w:t>all the aspects of transactional behavio</w:t>
+      </w:r>
+      <w:del w:id="37" w:author="Guy Harrison" w:date="2021-03-12T14:03:00Z">
+        <w:r>
+          <w:delText>u</w:delText>
+        </w:r>
+      </w:del>
+      <w:r>
+        <w:t xml:space="preserve">r that became </w:t>
       </w:r>
       <w:r>
         <w:t>common to most relational database systems.</w:t>
@@ -1553,7 +1687,7 @@
       </w:r>
       <w:bookmarkEnd w:id="0"/>
       <w:bookmarkEnd w:id="1"/>
-      <w:bookmarkEnd w:id="16"/>
+      <w:bookmarkEnd w:id="29"/>
       <w:r>
         <w:t xml:space="preserve">  He proposed the </w:t>
       </w:r>
@@ -1639,11 +1773,7 @@
         <w:t>SEQUEL</w:t>
       </w:r>
       <w:r>
-        <w:t xml:space="preserve"> language as the data sublanguage for the project.  </w:t>
-      </w:r>
-      <w:r>
-        <w:lastRenderedPageBreak/>
-        <w:t xml:space="preserve">SEQUEL eventually was renamed </w:t>
+        <w:t xml:space="preserve"> language as the data sublanguage for the project.  SEQUEL eventually was renamed </w:t>
       </w:r>
       <w:r>
         <w:rPr>
@@ -1734,40 +1864,40 @@
       <w:pPr>
         <w:pStyle w:val="Heading3"/>
       </w:pPr>
-      <w:commentRangeStart w:id="21"/>
-      <w:commentRangeStart w:id="22"/>
-      <w:commentRangeStart w:id="23"/>
-      <w:commentRangeStart w:id="24"/>
+      <w:commentRangeStart w:id="38"/>
+      <w:commentRangeStart w:id="39"/>
+      <w:commentRangeStart w:id="40"/>
+      <w:commentRangeStart w:id="41"/>
       <w:r>
         <w:t>The RDBMS hegemony</w:t>
       </w:r>
-      <w:commentRangeEnd w:id="21"/>
-      <w:r>
-        <w:rPr>
-          <w:rStyle w:val="CommentReference"/>
-        </w:rPr>
-        <w:commentReference w:id="21"/>
-      </w:r>
-      <w:commentRangeEnd w:id="22"/>
-      <w:r>
-        <w:rPr>
-          <w:rStyle w:val="CommentReference"/>
-        </w:rPr>
-        <w:commentReference w:id="22"/>
-      </w:r>
-      <w:commentRangeEnd w:id="23"/>
-      <w:r>
-        <w:rPr>
-          <w:rStyle w:val="CommentReference"/>
-        </w:rPr>
-        <w:commentReference w:id="23"/>
-      </w:r>
-      <w:commentRangeEnd w:id="24"/>
-      <w:r>
-        <w:rPr>
-          <w:rStyle w:val="CommentReference"/>
-        </w:rPr>
-        <w:commentReference w:id="24"/>
+      <w:commentRangeEnd w:id="38"/>
+      <w:r>
+        <w:rPr>
+          <w:rStyle w:val="CommentReference"/>
+        </w:rPr>
+        <w:commentReference w:id="38"/>
+      </w:r>
+      <w:commentRangeEnd w:id="39"/>
+      <w:r>
+        <w:rPr>
+          <w:rStyle w:val="CommentReference"/>
+        </w:rPr>
+        <w:commentReference w:id="39"/>
+      </w:r>
+      <w:commentRangeEnd w:id="40"/>
+      <w:r>
+        <w:rPr>
+          <w:rStyle w:val="CommentReference"/>
+        </w:rPr>
+        <w:commentReference w:id="40"/>
+      </w:r>
+      <w:commentRangeEnd w:id="41"/>
+      <w:r>
+        <w:rPr>
+          <w:rStyle w:val="CommentReference"/>
+        </w:rPr>
+        <w:commentReference w:id="41"/>
       </w:r>
       <w:r>
         <w:t xml:space="preserve"> </w:t>
@@ -1926,7 +2056,20 @@
         <w:t>was,</w:t>
       </w:r>
       <w:r>
-        <w:t xml:space="preserve"> of course, the internet.  Initially, Internet applications ran </w:t>
+        <w:t xml:space="preserve"> of course, the </w:t>
+      </w:r>
+      <w:ins w:id="42" w:author="Guy Harrison" w:date="2021-03-13T13:58:00Z">
+        <w:r>
+          <w:t>I</w:t>
+        </w:r>
+      </w:ins>
+      <w:del w:id="43" w:author="Guy Harrison" w:date="2021-03-13T13:58:00Z">
+        <w:r>
+          <w:delText>i</w:delText>
+        </w:r>
+      </w:del>
+      <w:r>
+        <w:t xml:space="preserve">nternet.  Initially, Internet applications ran </w:t>
       </w:r>
       <w:r>
         <w:t>on</w:t>
@@ -1944,7 +2087,15 @@
         <w:t xml:space="preserve">client-server </w:t>
       </w:r>
       <w:r>
-        <w:t>application.  A single large sever hosted the application</w:t>
+        <w:t>application.  A single large se</w:t>
+      </w:r>
+      <w:ins w:id="44" w:author="Guy Harrison" w:date="2021-03-12T14:06:00Z">
+        <w:r>
+          <w:t>r</w:t>
+        </w:r>
+      </w:ins>
+      <w:r>
+        <w:t>ver hosted the application</w:t>
       </w:r>
       <w:r>
         <w:t>'</w:t>
@@ -2065,7 +2216,6 @@
         </w:numPr>
       </w:pPr>
       <w:r>
-        <w:lastRenderedPageBreak/>
         <w:t xml:space="preserve">Any level of downtime was undesirable.  The old model of </w:t>
       </w:r>
       <w:r>
@@ -2189,7 +2339,7 @@
       <w:r>
         <w:t xml:space="preserve">remains available </w:t>
       </w:r>
-      <w:commentRangeStart w:id="25"/>
+      <w:commentRangeStart w:id="45"/>
       <w:r>
         <w:t>un</w:t>
       </w:r>
@@ -2202,12 +2352,12 @@
       <w:r>
         <w:t xml:space="preserve"> </w:t>
       </w:r>
-      <w:commentRangeEnd w:id="25"/>
-      <w:r>
-        <w:rPr>
-          <w:rStyle w:val="CommentReference"/>
-        </w:rPr>
-        <w:commentReference w:id="25"/>
+      <w:commentRangeEnd w:id="45"/>
+      <w:r>
+        <w:rPr>
+          <w:rStyle w:val="CommentReference"/>
+        </w:rPr>
+        <w:commentReference w:id="45"/>
       </w:r>
       <w:r>
         <w:t>elements of the distributed system fail.</w:t>
@@ -2250,7 +2400,6 @@
         <w:keepNext/>
       </w:pPr>
       <w:r>
-        <w:lastRenderedPageBreak/>
         <w:t xml:space="preserve"> </w:t>
       </w:r>
     </w:p>
@@ -2259,6 +2408,9 @@
         <w:pStyle w:val="Caption"/>
       </w:pPr>
       <w:r>
+        <w:rPr>
+          <w:noProof/>
+        </w:rPr>
         <w:drawing>
           <wp:inline distT="0" distB="0" distL="0" distR="0" wp14:anchorId="2060504B" wp14:editId="2B0BB311">
             <wp:extent cx="5943600" cy="4022090"/>
@@ -2275,7 +2427,7 @@
                     <pic:cNvPicPr/>
                   </pic:nvPicPr>
                   <pic:blipFill>
-                    <a:blip r:embed="rId14"/>
+                    <a:blip r:embed="rId15"/>
                     <a:stretch>
                       <a:fillRect/>
                     </a:stretch>
@@ -2503,7 +2655,6 @@
         <w:pStyle w:val="Heading3"/>
       </w:pPr>
       <w:r>
-        <w:lastRenderedPageBreak/>
         <w:t>The NoSQL movement</w:t>
       </w:r>
     </w:p>
@@ -2769,9 +2920,9 @@
       <w:pPr>
         <w:pStyle w:val="BodyText"/>
       </w:pPr>
-      <w:commentRangeStart w:id="26"/>
-      <w:commentRangeStart w:id="27"/>
-      <w:commentRangeStart w:id="28"/>
+      <w:commentRangeStart w:id="46"/>
+      <w:commentRangeStart w:id="47"/>
+      <w:commentRangeStart w:id="48"/>
       <w:r>
         <w:t xml:space="preserve">The </w:t>
       </w:r>
@@ -2782,7 +2933,15 @@
         <w:t>e</w:t>
       </w:r>
       <w:r>
-        <w:t>nges of implementing distributed transactions at web</w:t>
+        <w:t xml:space="preserve">nges of implementing distributed transactions at </w:t>
+      </w:r>
+      <w:ins w:id="49" w:author="Guy Harrison" w:date="2021-03-12T14:06:00Z">
+        <w:r>
+          <w:t xml:space="preserve">a </w:t>
+        </w:r>
+      </w:ins>
+      <w:r>
+        <w:t>web</w:t>
       </w:r>
       <w:r>
         <w:t>-</w:t>
@@ -2793,26 +2952,26 @@
       <w:r>
         <w:t>, more than anything else</w:t>
       </w:r>
-      <w:commentRangeEnd w:id="26"/>
-      <w:r>
-        <w:rPr>
-          <w:rStyle w:val="CommentReference"/>
-        </w:rPr>
-        <w:commentReference w:id="26"/>
-      </w:r>
-      <w:commentRangeEnd w:id="27"/>
-      <w:r>
-        <w:rPr>
-          <w:rStyle w:val="CommentReference"/>
-        </w:rPr>
-        <w:commentReference w:id="27"/>
-      </w:r>
-      <w:commentRangeEnd w:id="28"/>
-      <w:r>
-        <w:rPr>
-          <w:rStyle w:val="CommentReference"/>
-        </w:rPr>
-        <w:commentReference w:id="28"/>
+      <w:commentRangeEnd w:id="46"/>
+      <w:r>
+        <w:rPr>
+          <w:rStyle w:val="CommentReference"/>
+        </w:rPr>
+        <w:commentReference w:id="46"/>
+      </w:r>
+      <w:commentRangeEnd w:id="47"/>
+      <w:r>
+        <w:rPr>
+          <w:rStyle w:val="CommentReference"/>
+        </w:rPr>
+        <w:commentReference w:id="47"/>
+      </w:r>
+      <w:commentRangeEnd w:id="48"/>
+      <w:r>
+        <w:rPr>
+          <w:rStyle w:val="CommentReference"/>
+        </w:rPr>
+        <w:commentReference w:id="48"/>
       </w:r>
       <w:r>
         <w:t>, led to the schism in modern database management systems.  With the rise of global applications with extremely high uptime requirements, it became unthinkable to sacrifice availability for perfect consistency.  Almost in unison, the leading web 2.0 companies such as Amazon, Google</w:t>
@@ -2837,24 +2996,24 @@
       <w:r>
         <w:t>However, NoSQL databases had their own severe limitations.  The SQL language was extremely widely understood and was the basis for almost all Business Intelligence tools.  NoSQL databases found that they had to offer some SQL-compatibility, and so many added some SQL-like dialect – leading to the redefinition of NoSQL as "</w:t>
       </w:r>
-      <w:commentRangeStart w:id="29"/>
-      <w:commentRangeStart w:id="30"/>
+      <w:commentRangeStart w:id="50"/>
+      <w:commentRangeStart w:id="51"/>
       <w:r>
         <w:t>Not Only SQL</w:t>
       </w:r>
-      <w:commentRangeEnd w:id="29"/>
-      <w:r>
-        <w:rPr>
-          <w:rStyle w:val="CommentReference"/>
-        </w:rPr>
-        <w:commentReference w:id="29"/>
-      </w:r>
-      <w:commentRangeEnd w:id="30"/>
-      <w:r>
-        <w:rPr>
-          <w:rStyle w:val="CommentReference"/>
-        </w:rPr>
-        <w:commentReference w:id="30"/>
+      <w:commentRangeEnd w:id="50"/>
+      <w:r>
+        <w:rPr>
+          <w:rStyle w:val="CommentReference"/>
+        </w:rPr>
+        <w:commentReference w:id="50"/>
+      </w:r>
+      <w:commentRangeEnd w:id="51"/>
+      <w:r>
+        <w:rPr>
+          <w:rStyle w:val="CommentReference"/>
+        </w:rPr>
+        <w:commentReference w:id="51"/>
       </w:r>
       <w:r>
         <w:t xml:space="preserve">". </w:t>
@@ -2915,16 +3074,16 @@
       <w:r>
         <w:t xml:space="preserve">.  </w:t>
       </w:r>
-      <w:commentRangeStart w:id="31"/>
+      <w:commentRangeStart w:id="52"/>
       <w:r>
         <w:t>While in some circumstances – social media, for instance – it might be acceptable for different users to see slightly different views of the same topic, in other contexts – such as finance</w:t>
       </w:r>
-      <w:commentRangeEnd w:id="31"/>
-      <w:r>
-        <w:rPr>
-          <w:rStyle w:val="CommentReference"/>
-        </w:rPr>
-        <w:commentReference w:id="31"/>
+      <w:commentRangeEnd w:id="52"/>
+      <w:r>
+        <w:rPr>
+          <w:rStyle w:val="CommentReference"/>
+        </w:rPr>
+        <w:commentReference w:id="52"/>
       </w:r>
       <w:r>
         <w:t xml:space="preserve"> – any inconsistency </w:t>
@@ -2933,11 +3092,7 @@
         <w:t>is unacceptable</w:t>
       </w:r>
       <w:r>
-        <w:t xml:space="preserve">.  Advanced non-relational databases adopted tunable consistency and sophisticated conflict resolution algorithms to mitigate data inconsistency.  However, any database that abandons </w:t>
-      </w:r>
-      <w:r>
-        <w:lastRenderedPageBreak/>
-        <w:t xml:space="preserve">strict consistency must </w:t>
+        <w:t xml:space="preserve">.  Advanced non-relational databases adopted tunable consistency and sophisticated conflict resolution algorithms to mitigate data inconsistency.  However, any database that abandons strict consistency must </w:t>
       </w:r>
       <w:r>
         <w:t>accept</w:t>
@@ -2956,7 +3111,7 @@
       <w:pPr>
         <w:pStyle w:val="BodyText"/>
       </w:pPr>
-      <w:commentRangeStart w:id="32"/>
+      <w:commentRangeStart w:id="53"/>
       <w:r>
         <w:t>Google had pioneered many of the technologies behind important</w:t>
       </w:r>
@@ -2981,8 +3136,18 @@
       <w:r>
         <w:t xml:space="preserve"> technologies </w:t>
       </w:r>
-      <w:r>
-        <w:t xml:space="preserve">lead directly to Apache </w:t>
+      <w:del w:id="54" w:author="Guy Harrison" w:date="2021-03-12T14:06:00Z">
+        <w:r>
+          <w:delText xml:space="preserve">lead </w:delText>
+        </w:r>
+      </w:del>
+      <w:ins w:id="55" w:author="Guy Harrison" w:date="2021-03-12T14:06:00Z">
+        <w:r>
+          <w:t xml:space="preserve">led </w:t>
+        </w:r>
+      </w:ins>
+      <w:r>
+        <w:t xml:space="preserve">directly to Apache </w:t>
       </w:r>
       <w:r>
         <w:t>Hadoop</w:t>
@@ -2994,17 +3159,35 @@
         <w:t xml:space="preserve"> and </w:t>
       </w:r>
       <w:r>
-        <w:t xml:space="preserve">Google BigTable lead directly to Apache </w:t>
+        <w:t xml:space="preserve">Google BigTable </w:t>
+      </w:r>
+      <w:del w:id="56" w:author="Guy Harrison" w:date="2021-03-12T14:06:00Z">
+        <w:r>
+          <w:delText xml:space="preserve">lead </w:delText>
+        </w:r>
+      </w:del>
+      <w:ins w:id="57" w:author="Guy Harrison" w:date="2021-03-12T14:06:00Z">
+        <w:r>
+          <w:t xml:space="preserve">led </w:t>
+        </w:r>
+      </w:ins>
+      <w:del w:id="58" w:author="Guy Harrison" w:date="2021-03-12T14:06:00Z">
+        <w:r>
+          <w:delText xml:space="preserve">directly </w:delText>
+        </w:r>
+      </w:del>
+      <w:r>
+        <w:t xml:space="preserve">to Apache </w:t>
       </w:r>
       <w:r>
         <w:t>HBase</w:t>
       </w:r>
-      <w:commentRangeEnd w:id="32"/>
-      <w:r>
-        <w:rPr>
-          <w:rStyle w:val="CommentReference"/>
-        </w:rPr>
-        <w:commentReference w:id="32"/>
+      <w:commentRangeEnd w:id="53"/>
+      <w:r>
+        <w:rPr>
+          <w:rStyle w:val="CommentReference"/>
+        </w:rPr>
+        <w:commentReference w:id="53"/>
       </w:r>
       <w:r>
         <w:t>.  As such, Google</w:t>
@@ -3208,15 +3391,28 @@
       <w:pPr>
         <w:pStyle w:val="BodyText"/>
       </w:pPr>
-      <w:commentRangeStart w:id="33"/>
-      <w:commentRangeStart w:id="34"/>
+      <w:commentRangeStart w:id="59"/>
+      <w:commentRangeStart w:id="60"/>
     </w:p>
     <w:p>
       <w:pPr>
         <w:pStyle w:val="BodyText"/>
       </w:pPr>
       <w:r>
-        <w:t>The initial version of Spanner pushed the boundaries of the CAP theorem as far as technology allowed.  It represented a distributed database system in which consistency was guaranteed, availably maximized</w:t>
+        <w:t xml:space="preserve">The initial version of Spanner pushed the boundaries of the CAP theorem as far as technology allowed.  It represented a distributed database system in which consistency was guaranteed, </w:t>
+      </w:r>
+      <w:del w:id="61" w:author="Guy Harrison" w:date="2021-03-13T14:03:00Z">
+        <w:r>
+          <w:delText xml:space="preserve">availably </w:delText>
+        </w:r>
+      </w:del>
+      <w:ins w:id="62" w:author="Guy Harrison" w:date="2021-03-13T14:03:00Z">
+        <w:r>
+          <w:t xml:space="preserve">availability </w:t>
+        </w:r>
+      </w:ins>
+      <w:r>
+        <w:t>maximized</w:t>
       </w:r>
       <w:r>
         <w:t>,</w:t>
@@ -3224,19 +3420,19 @@
       <w:r>
         <w:t xml:space="preserve"> and network partitions avoided as much as possible. </w:t>
       </w:r>
-      <w:commentRangeEnd w:id="33"/>
-      <w:r>
-        <w:rPr>
-          <w:rStyle w:val="CommentReference"/>
-        </w:rPr>
-        <w:commentReference w:id="33"/>
-      </w:r>
-      <w:commentRangeEnd w:id="34"/>
-      <w:r>
-        <w:rPr>
-          <w:rStyle w:val="CommentReference"/>
-        </w:rPr>
-        <w:commentReference w:id="34"/>
+      <w:commentRangeEnd w:id="59"/>
+      <w:r>
+        <w:rPr>
+          <w:rStyle w:val="CommentReference"/>
+        </w:rPr>
+        <w:commentReference w:id="59"/>
+      </w:r>
+      <w:commentRangeEnd w:id="60"/>
+      <w:r>
+        <w:rPr>
+          <w:rStyle w:val="CommentReference"/>
+        </w:rPr>
+        <w:commentReference w:id="60"/>
       </w:r>
       <w:r>
         <w:t xml:space="preserve">Over time, Google added relational features to the data model of Spanner and SQL language support.  </w:t>
@@ -3287,7 +3483,6 @@
         <w:pStyle w:val="BodyText"/>
       </w:pPr>
       <w:r>
-        <w:lastRenderedPageBreak/>
         <w:t>There was an obvious need for the technologies pioneered by Spanner to be made more widely available.  In 201</w:t>
       </w:r>
       <w:r>
@@ -3335,29 +3530,23 @@
         <w:t xml:space="preserve">" </w:t>
       </w:r>
       <w:r>
-        <w:t xml:space="preserve">in </w:t>
-      </w:r>
-      <w:proofErr w:type="spellStart"/>
-      <w:r>
-        <w:t>hono</w:t>
-      </w:r>
-      <w:r>
-        <w:t>u</w:t>
-      </w:r>
-      <w:r>
-        <w:t>r</w:t>
-      </w:r>
-      <w:proofErr w:type="spellEnd"/>
-      <w:r>
-        <w:t xml:space="preserve"> of the humble Cockroach who, it is told, is so resilient that it would </w:t>
-      </w:r>
-      <w:commentRangeStart w:id="35"/>
-      <w:commentRangeEnd w:id="35"/>
-      <w:r>
-        <w:rPr>
-          <w:rStyle w:val="CommentReference"/>
-        </w:rPr>
-        <w:commentReference w:id="35"/>
+        <w:t>in hono</w:t>
+      </w:r>
+      <w:del w:id="63" w:author="Guy Harrison" w:date="2021-03-12T14:07:00Z">
+        <w:r>
+          <w:delText>u</w:delText>
+        </w:r>
+      </w:del>
+      <w:r>
+        <w:t xml:space="preserve">r of the humble Cockroach who, it is told, is so resilient that it would </w:t>
+      </w:r>
+      <w:commentRangeStart w:id="64"/>
+      <w:commentRangeEnd w:id="64"/>
+      <w:r>
+        <w:rPr>
+          <w:rStyle w:val="CommentReference"/>
+        </w:rPr>
+        <w:commentReference w:id="64"/>
       </w:r>
       <w:r>
         <w:t>survive even a nuclear war</w:t>
@@ -3368,13 +3557,13 @@
       <w:r>
         <w:t xml:space="preserve">  </w:t>
       </w:r>
-      <w:commentRangeStart w:id="36"/>
-      <w:commentRangeEnd w:id="36"/>
-      <w:r>
-        <w:rPr>
-          <w:rStyle w:val="CommentReference"/>
-        </w:rPr>
-        <w:commentReference w:id="36"/>
+      <w:commentRangeStart w:id="65"/>
+      <w:commentRangeEnd w:id="65"/>
+      <w:r>
+        <w:rPr>
+          <w:rStyle w:val="CommentReference"/>
+        </w:rPr>
+        <w:commentReference w:id="65"/>
       </w:r>
     </w:p>
     <w:p>
@@ -3402,7 +3591,7 @@
                     <pic:cNvPicPr/>
                   </pic:nvPicPr>
                   <pic:blipFill>
-                    <a:blip r:embed="rId15">
+                    <a:blip r:embed="rId16">
                       <a:extLst>
                         <a:ext uri="{28A0092B-C50C-407E-A947-70E740481C1C}">
                           <a14:useLocalDpi xmlns:a14="http://schemas.microsoft.com/office/drawing/2010/main" val="0"/>
@@ -3454,7 +3643,7 @@
       <w:r>
         <w:fldChar w:fldCharType="end"/>
       </w:r>
-      <w:ins w:id="37" w:author="Guy Harrison" w:date="2021-03-10T17:33:00Z">
+      <w:ins w:id="66" w:author="Guy Harrison" w:date="2021-03-10T17:33:00Z">
         <w:r>
           <w:t>-</w:t>
         </w:r>
@@ -3473,9 +3662,19 @@
       <w:pPr>
         <w:pStyle w:val="Heading3"/>
       </w:pPr>
-      <w:r>
-        <w:t>The CockroachDB advantage</w:t>
-      </w:r>
+      <w:del w:id="67" w:author="Guy Harrison" w:date="2021-03-13T14:04:00Z">
+        <w:r>
+          <w:delText>The CockroachDB advantage</w:delText>
+        </w:r>
+      </w:del>
+      <w:ins w:id="68" w:author="Guy Harrison" w:date="2021-03-13T14:04:00Z">
+        <w:r>
+          <w:t xml:space="preserve">CockroachDB </w:t>
+        </w:r>
+        <w:r>
+          <w:t>design goals</w:t>
+        </w:r>
+      </w:ins>
     </w:p>
     <w:p>
       <w:pPr>
@@ -3505,10 +3704,10 @@
           <w:numId w:val="7"/>
         </w:numPr>
       </w:pPr>
-      <w:commentRangeStart w:id="38"/>
-      <w:commentRangeStart w:id="39"/>
-      <w:commentRangeStart w:id="40"/>
-      <w:commentRangeStart w:id="41"/>
+      <w:commentRangeStart w:id="69"/>
+      <w:commentRangeStart w:id="70"/>
+      <w:commentRangeStart w:id="71"/>
+      <w:commentRangeStart w:id="72"/>
       <w:r>
         <w:rPr>
           <w:b/>
@@ -3519,33 +3718,33 @@
       <w:r>
         <w:t>:</w:t>
       </w:r>
-      <w:commentRangeEnd w:id="38"/>
-      <w:r>
-        <w:rPr>
-          <w:rStyle w:val="CommentReference"/>
-        </w:rPr>
-        <w:commentReference w:id="38"/>
-      </w:r>
-      <w:commentRangeEnd w:id="39"/>
-      <w:r>
-        <w:rPr>
-          <w:rStyle w:val="CommentReference"/>
-        </w:rPr>
-        <w:commentReference w:id="39"/>
-      </w:r>
-      <w:commentRangeEnd w:id="40"/>
-      <w:r>
-        <w:rPr>
-          <w:rStyle w:val="CommentReference"/>
-        </w:rPr>
-        <w:commentReference w:id="40"/>
-      </w:r>
-      <w:commentRangeEnd w:id="41"/>
-      <w:r>
-        <w:rPr>
-          <w:rStyle w:val="CommentReference"/>
-        </w:rPr>
-        <w:commentReference w:id="41"/>
+      <w:commentRangeEnd w:id="69"/>
+      <w:r>
+        <w:rPr>
+          <w:rStyle w:val="CommentReference"/>
+        </w:rPr>
+        <w:commentReference w:id="69"/>
+      </w:r>
+      <w:commentRangeEnd w:id="70"/>
+      <w:r>
+        <w:rPr>
+          <w:rStyle w:val="CommentReference"/>
+        </w:rPr>
+        <w:commentReference w:id="70"/>
+      </w:r>
+      <w:commentRangeEnd w:id="71"/>
+      <w:r>
+        <w:rPr>
+          <w:rStyle w:val="CommentReference"/>
+        </w:rPr>
+        <w:commentReference w:id="71"/>
+      </w:r>
+      <w:commentRangeEnd w:id="72"/>
+      <w:r>
+        <w:rPr>
+          <w:rStyle w:val="CommentReference"/>
+        </w:rPr>
+        <w:commentReference w:id="72"/>
       </w:r>
       <w:r>
         <w:t xml:space="preserve">  the CockroachDB distributed architecture allows a cluster to scale seamlessly as workload increases or decreases.  Nodes can be added to a cluster without any manual rebalancing, and performance will scale predictably as the number of nodes increase.   </w:t>
@@ -3590,7 +3789,15 @@
         <w:t xml:space="preserve">Consistency: </w:t>
       </w:r>
       <w:r>
-        <w:t xml:space="preserve">CockroachDB provides the highest practical level of transactional isolation and consistency.    Transactions operate independently of each other and once committed, transactions are guaranteed to be durable and visible to all sessions. </w:t>
+        <w:t>CockroachDB provides the highest practical level of transactional isolation and consistency.    Transactions operate independently of each other and</w:t>
+      </w:r>
+      <w:ins w:id="73" w:author="Guy Harrison" w:date="2021-03-12T14:07:00Z">
+        <w:r>
+          <w:t xml:space="preserve">, </w:t>
+        </w:r>
+      </w:ins>
+      <w:r>
+        <w:t xml:space="preserve"> once committed, transactions are guaranteed to be durable and visible to all sessions. </w:t>
       </w:r>
     </w:p>
     <w:p>
@@ -3679,7 +3886,6 @@
           <w:b/>
           <w:bCs/>
         </w:rPr>
-        <w:lastRenderedPageBreak/>
         <w:t>Compatib</w:t>
       </w:r>
       <w:r>
@@ -3834,7 +4040,7 @@
           <w:bCs/>
         </w:rPr>
       </w:pPr>
-      <w:ins w:id="42" w:author="Guy Harrison" w:date="2021-03-10T17:35:00Z">
+      <w:ins w:id="74" w:author="Guy Harrison" w:date="2021-03-10T17:35:00Z">
         <w:r>
           <w:rPr>
             <w:b/>
@@ -3850,31 +4056,31 @@
         </w:rPr>
         <w:t xml:space="preserve">CockroachDB </w:t>
       </w:r>
-      <w:commentRangeStart w:id="43"/>
-      <w:commentRangeStart w:id="44"/>
-      <w:commentRangeStart w:id="45"/>
-      <w:commentRangeEnd w:id="45"/>
-      <w:r>
-        <w:rPr>
-          <w:rStyle w:val="CommentReference"/>
-        </w:rPr>
-        <w:commentReference w:id="45"/>
-      </w:r>
-      <w:commentRangeEnd w:id="43"/>
-      <w:r>
-        <w:rPr>
-          <w:rStyle w:val="CommentReference"/>
-        </w:rPr>
-        <w:commentReference w:id="43"/>
-      </w:r>
-      <w:commentRangeEnd w:id="44"/>
-      <w:r>
-        <w:rPr>
-          <w:rStyle w:val="CommentReference"/>
-        </w:rPr>
-        <w:commentReference w:id="44"/>
-      </w:r>
-      <w:del w:id="46" w:author="Guy Harrison" w:date="2021-03-10T17:34:00Z">
+      <w:commentRangeStart w:id="75"/>
+      <w:commentRangeStart w:id="76"/>
+      <w:commentRangeStart w:id="77"/>
+      <w:commentRangeEnd w:id="75"/>
+      <w:r>
+        <w:rPr>
+          <w:rStyle w:val="CommentReference"/>
+        </w:rPr>
+        <w:commentReference w:id="75"/>
+      </w:r>
+      <w:commentRangeEnd w:id="76"/>
+      <w:r>
+        <w:rPr>
+          <w:rStyle w:val="CommentReference"/>
+        </w:rPr>
+        <w:commentReference w:id="76"/>
+      </w:r>
+      <w:commentRangeEnd w:id="77"/>
+      <w:r>
+        <w:rPr>
+          <w:rStyle w:val="CommentReference"/>
+        </w:rPr>
+        <w:commentReference w:id="77"/>
+      </w:r>
+      <w:del w:id="78" w:author="Guy Harrison" w:date="2021-03-10T17:34:00Z">
         <w:r>
           <w:rPr>
             <w:b/>
@@ -3904,7 +4110,7 @@
           <w:delText>.</w:delText>
         </w:r>
       </w:del>
-      <w:ins w:id="47" w:author="Guy Harrison" w:date="2021-03-10T17:34:00Z">
+      <w:ins w:id="79" w:author="Guy Harrison" w:date="2021-03-10T17:34:00Z">
         <w:r>
           <w:rPr>
             <w:b/>
@@ -3913,7 +4119,7 @@
           <w:t xml:space="preserve">architecture </w:t>
         </w:r>
       </w:ins>
-      <w:ins w:id="48" w:author="Guy Harrison" w:date="2021-03-10T17:35:00Z">
+      <w:ins w:id="80" w:author="Guy Harrison" w:date="2021-03-10T17:35:00Z">
         <w:r>
           <w:rPr>
             <w:b/>
@@ -3922,7 +4128,7 @@
           <w:t>prioritizes</w:t>
         </w:r>
       </w:ins>
-      <w:ins w:id="49" w:author="Guy Harrison" w:date="2021-03-10T17:34:00Z">
+      <w:ins w:id="81" w:author="Guy Harrison" w:date="2021-03-10T17:34:00Z">
         <w:r>
           <w:rPr>
             <w:b/>
@@ -3931,7 +4137,7 @@
           <w:t xml:space="preserve"> transactiona</w:t>
         </w:r>
       </w:ins>
-      <w:ins w:id="50" w:author="Guy Harrison" w:date="2021-03-10T17:35:00Z">
+      <w:ins w:id="82" w:author="Guy Harrison" w:date="2021-03-10T17:35:00Z">
         <w:r>
           <w:rPr>
             <w:b/>
@@ -3975,7 +4181,7 @@
       <w:r>
         <w:t xml:space="preserve"> and CockroachDB is certainly capable of integrating with popular Business Intelligence tools such as Tableau.  </w:t>
       </w:r>
-      <w:del w:id="51" w:author="Guy Harrison" w:date="2021-03-10T17:35:00Z">
+      <w:del w:id="83" w:author="Guy Harrison" w:date="2021-03-10T17:35:00Z">
         <w:r>
           <w:delText xml:space="preserve">However, </w:delText>
         </w:r>
@@ -3988,8 +4194,8 @@
         <w:r>
           <w:delText xml:space="preserve"> and some features found in analytic databases – </w:delText>
         </w:r>
-        <w:commentRangeStart w:id="52"/>
-        <w:commentRangeStart w:id="53"/>
+        <w:commentRangeStart w:id="84"/>
+        <w:commentRangeStart w:id="85"/>
         <w:r>
           <w:delText>such as massively parallel queries</w:delText>
         </w:r>
@@ -3999,19 +4205,19 @@
         <w:r>
           <w:delText xml:space="preserve">on very large tables </w:delText>
         </w:r>
-        <w:commentRangeEnd w:id="52"/>
+        <w:commentRangeEnd w:id="84"/>
         <w:r>
           <w:rPr>
             <w:rStyle w:val="CommentReference"/>
           </w:rPr>
-          <w:commentReference w:id="52"/>
-        </w:r>
-        <w:commentRangeEnd w:id="53"/>
+          <w:commentReference w:id="84"/>
+        </w:r>
+        <w:commentRangeEnd w:id="85"/>
         <w:r>
           <w:rPr>
             <w:rStyle w:val="CommentReference"/>
           </w:rPr>
-          <w:commentReference w:id="53"/>
+          <w:commentReference w:id="85"/>
         </w:r>
         <w:r>
           <w:delText>– are not yet implemented.</w:delText>
@@ -4019,11 +4225,11 @@
         <w:r>
           <w:delText xml:space="preserve">  </w:delText>
         </w:r>
-        <w:commentRangeStart w:id="54"/>
+        <w:commentRangeStart w:id="86"/>
         <w:r>
           <w:rPr>
             <w:highlight w:val="yellow"/>
-            <w:rPrChange w:id="55" w:author="Guy Harrison" w:date="2021-03-10T17:31:00Z">
+            <w:rPrChange w:id="87" w:author="Guy Harrison" w:date="2021-03-10T17:31:00Z">
               <w:rPr/>
             </w:rPrChange>
           </w:rPr>
@@ -4032,43 +4238,50 @@
         <w:r>
           <w:rPr>
             <w:highlight w:val="yellow"/>
-            <w:rPrChange w:id="56" w:author="Guy Harrison" w:date="2021-03-10T17:31:00Z">
+            <w:rPrChange w:id="88" w:author="Guy Harrison" w:date="2021-03-10T17:31:00Z">
               <w:rPr/>
             </w:rPrChange>
           </w:rPr>
           <w:delText>this point)</w:delText>
         </w:r>
-        <w:commentRangeEnd w:id="54"/>
+        <w:commentRangeEnd w:id="86"/>
         <w:r>
           <w:rPr>
             <w:rStyle w:val="CommentReference"/>
             <w:highlight w:val="yellow"/>
-            <w:rPrChange w:id="57" w:author="Guy Harrison" w:date="2021-03-10T17:31:00Z">
+            <w:rPrChange w:id="89" w:author="Guy Harrison" w:date="2021-03-10T17:31:00Z">
               <w:rPr>
                 <w:rStyle w:val="CommentReference"/>
               </w:rPr>
             </w:rPrChange>
           </w:rPr>
-          <w:commentReference w:id="54"/>
+          <w:commentReference w:id="86"/>
         </w:r>
       </w:del>
-      <w:ins w:id="58" w:author="Guy Harrison" w:date="2021-03-10T17:35:00Z">
+      <w:ins w:id="90" w:author="Guy Harrison" w:date="2021-03-10T17:35:00Z">
         <w:r>
           <w:t>There’s no specific reason why CockroachDB could not be used</w:t>
         </w:r>
       </w:ins>
-      <w:ins w:id="59" w:author="Guy Harrison" w:date="2021-03-10T17:36:00Z">
-        <w:r>
-          <w:t xml:space="preserve"> for analytic workload</w:t>
-        </w:r>
-        <w:r>
-          <w:t xml:space="preserve">s.  However, </w:t>
+      <w:ins w:id="91" w:author="Guy Harrison" w:date="2021-03-10T17:36:00Z">
+        <w:r>
+          <w:t xml:space="preserve"> for analytic </w:t>
+        </w:r>
+      </w:ins>
+      <w:ins w:id="92" w:author="Guy Harrison" w:date="2021-03-13T14:06:00Z">
+        <w:r>
+          <w:t>applications</w:t>
+        </w:r>
+      </w:ins>
+      <w:ins w:id="93" w:author="Guy Harrison" w:date="2021-03-10T17:36:00Z">
+        <w:r>
+          <w:t xml:space="preserve">.  However, </w:t>
         </w:r>
         <w:r>
           <w:t>the unique features of CockroachDB</w:t>
         </w:r>
       </w:ins>
-      <w:ins w:id="60" w:author="Guy Harrison" w:date="2021-03-10T17:37:00Z">
+      <w:ins w:id="94" w:author="Guy Harrison" w:date="2021-03-10T17:37:00Z">
         <w:r>
           <w:t xml:space="preserve"> are targeted more at transactional workloads.  </w:t>
         </w:r>
@@ -4076,22 +4289,22 @@
           <w:t xml:space="preserve">For analytic-only workloads that do not require transactions, other </w:t>
         </w:r>
       </w:ins>
-      <w:ins w:id="61" w:author="Guy Harrison" w:date="2021-03-10T17:39:00Z">
+      <w:ins w:id="95" w:author="Guy Harrison" w:date="2021-03-10T17:39:00Z">
         <w:r>
           <w:t>database platforms</w:t>
         </w:r>
       </w:ins>
-      <w:ins w:id="62" w:author="Guy Harrison" w:date="2021-03-10T17:37:00Z">
+      <w:ins w:id="96" w:author="Guy Harrison" w:date="2021-03-10T17:37:00Z">
         <w:r>
           <w:t xml:space="preserve"> might provide </w:t>
         </w:r>
       </w:ins>
-      <w:ins w:id="63" w:author="Guy Harrison" w:date="2021-03-10T17:39:00Z">
+      <w:ins w:id="97" w:author="Guy Harrison" w:date="2021-03-10T17:39:00Z">
         <w:r>
           <w:t xml:space="preserve">better performance. </w:t>
         </w:r>
       </w:ins>
-      <w:ins w:id="64" w:author="Guy Harrison" w:date="2021-03-10T17:37:00Z">
+      <w:ins w:id="98" w:author="Guy Harrison" w:date="2021-03-10T17:37:00Z">
         <w:r>
           <w:t xml:space="preserve"> </w:t>
         </w:r>
@@ -4099,18 +4312,28 @@
     </w:p>
     <w:p>
       <w:r>
-        <w:t xml:space="preserve">It is important to remember that while CockroachDB was inspired by Spanner, it is in no way a "Spanner clone".  The CockroachDB team has leveraged many of the Spanner team's concepts but have </w:t>
-      </w:r>
-      <w:commentRangeStart w:id="65"/>
+        <w:t xml:space="preserve">It is important to remember that while CockroachDB was inspired by Spanner, it is in no way a "Spanner clone".  The CockroachDB team has leveraged many of the Spanner team's concepts but </w:t>
+      </w:r>
+      <w:del w:id="99" w:author="Guy Harrison" w:date="2021-03-12T14:08:00Z">
+        <w:r>
+          <w:delText xml:space="preserve">have </w:delText>
+        </w:r>
+      </w:del>
+      <w:ins w:id="100" w:author="Guy Harrison" w:date="2021-03-12T14:08:00Z">
+        <w:r>
+          <w:t xml:space="preserve">has </w:t>
+        </w:r>
+      </w:ins>
+      <w:commentRangeStart w:id="101"/>
       <w:r>
         <w:t>diverged from Spanner</w:t>
       </w:r>
-      <w:commentRangeEnd w:id="65"/>
-      <w:r>
-        <w:rPr>
-          <w:rStyle w:val="CommentReference"/>
-        </w:rPr>
-        <w:commentReference w:id="65"/>
+      <w:commentRangeEnd w:id="101"/>
+      <w:r>
+        <w:rPr>
+          <w:rStyle w:val="CommentReference"/>
+        </w:rPr>
+        <w:commentReference w:id="101"/>
       </w:r>
       <w:r>
         <w:t xml:space="preserve"> in several important ways. </w:t>
@@ -4118,10 +4341,23 @@
     </w:p>
     <w:p>
       <w:r>
-        <w:t xml:space="preserve">Firstly, Spanner was designed to run on very specific hardware.  Spanner nodes include an atomic clock and GPS device, allowing incredibly accurate timestamps.  CockroachDB is designed to run well on commodity hardware and within containerized environments (such as Kubernetes) and therefore cannot rely on atomic clock synchronization.  As we will see in Chapter 2, CockroachDB does rely on decent clock synchronization between nodes but is far more tolerant of clock skew </w:t>
-      </w:r>
-      <w:commentRangeStart w:id="66"/>
-      <w:commentRangeStart w:id="67"/>
+        <w:t xml:space="preserve">Firstly, Spanner was designed to run on very specific hardware.  Spanner nodes </w:t>
+      </w:r>
+      <w:del w:id="102" w:author="Guy Harrison" w:date="2021-03-13T14:07:00Z">
+        <w:r>
+          <w:delText xml:space="preserve">include </w:delText>
+        </w:r>
+      </w:del>
+      <w:ins w:id="103" w:author="Guy Harrison" w:date="2021-03-13T14:07:00Z">
+        <w:r>
+          <w:t xml:space="preserve">have access to </w:t>
+        </w:r>
+      </w:ins>
+      <w:r>
+        <w:t xml:space="preserve">an atomic clock and GPS device, allowing incredibly accurate timestamps.  CockroachDB is designed to run well on commodity hardware and within containerized environments (such as Kubernetes) and therefore cannot rely on atomic clock synchronization.  As we will see in Chapter 2, CockroachDB does rely on decent clock synchronization between nodes but is far more tolerant of clock skew </w:t>
+      </w:r>
+      <w:commentRangeStart w:id="104"/>
+      <w:commentRangeStart w:id="105"/>
       <w:r>
         <w:t>tha</w:t>
       </w:r>
@@ -4131,19 +4367,19 @@
       <w:r>
         <w:t xml:space="preserve"> </w:t>
       </w:r>
-      <w:commentRangeEnd w:id="66"/>
-      <w:r>
-        <w:rPr>
-          <w:rStyle w:val="CommentReference"/>
-        </w:rPr>
-        <w:commentReference w:id="66"/>
-      </w:r>
-      <w:commentRangeEnd w:id="67"/>
-      <w:r>
-        <w:rPr>
-          <w:rStyle w:val="CommentReference"/>
-        </w:rPr>
-        <w:commentReference w:id="67"/>
+      <w:commentRangeEnd w:id="104"/>
+      <w:r>
+        <w:rPr>
+          <w:rStyle w:val="CommentReference"/>
+        </w:rPr>
+        <w:commentReference w:id="104"/>
+      </w:r>
+      <w:commentRangeEnd w:id="105"/>
+      <w:r>
+        <w:rPr>
+          <w:rStyle w:val="CommentReference"/>
+        </w:rPr>
+        <w:commentReference w:id="105"/>
       </w:r>
       <w:r>
         <w:t xml:space="preserve">Spanner. As a result, CockroachDB can run anywhere, including any cloud provider or on-premise datacenter (and one CockroachDB cluster can even span multiple cloud environments). </w:t>
@@ -4163,7 +4399,15 @@
         <w:t xml:space="preserve">PostgreSQL </w:t>
       </w:r>
       <w:r>
-        <w:t xml:space="preserve">is one of the most implemented RDBMS systems today, and </w:t>
+        <w:t>is one of the most implemented RDBMS systems today</w:t>
+      </w:r>
+      <w:del w:id="106" w:author="Guy Harrison" w:date="2021-03-12T14:08:00Z">
+        <w:r>
+          <w:delText>,</w:delText>
+        </w:r>
+      </w:del>
+      <w:r>
+        <w:t xml:space="preserve"> and </w:t>
       </w:r>
       <w:r>
         <w:t xml:space="preserve">is supported by an extensive ecosystem of drivers and frameworks. </w:t>
@@ -4183,31 +4427,35 @@
       <w:r>
         <w:t xml:space="preserve"> of CockroachDB is completely compatible with </w:t>
       </w:r>
-      <w:commentRangeStart w:id="68"/>
-      <w:commentRangeStart w:id="69"/>
+      <w:commentRangeStart w:id="107"/>
+      <w:commentRangeStart w:id="108"/>
       <w:r>
         <w:t>PostgreSQL</w:t>
       </w:r>
-      <w:commentRangeEnd w:id="68"/>
-      <w:r>
-        <w:rPr>
-          <w:rStyle w:val="CommentReference"/>
-        </w:rPr>
-        <w:commentReference w:id="68"/>
-      </w:r>
-      <w:commentRangeEnd w:id="69"/>
-      <w:r>
-        <w:rPr>
-          <w:rStyle w:val="CommentReference"/>
-        </w:rPr>
-        <w:commentReference w:id="69"/>
-      </w:r>
-      <w:r>
-        <w:t xml:space="preserve"> which </w:t>
-      </w:r>
-      <w:r>
-        <w:lastRenderedPageBreak/>
-        <w:t xml:space="preserve">means that any driver that works with Postgres will work with CockroachDB.   At the SQL language layer, there will always be differences between PostgreSQL and CockroachDB because of differences in the underlying storage and transaction models.  But the vast majority of commonly used SQL syntax are shared between the two databases.  </w:t>
+      <w:commentRangeEnd w:id="107"/>
+      <w:r>
+        <w:rPr>
+          <w:rStyle w:val="CommentReference"/>
+        </w:rPr>
+        <w:commentReference w:id="107"/>
+      </w:r>
+      <w:commentRangeEnd w:id="108"/>
+      <w:r>
+        <w:rPr>
+          <w:rStyle w:val="CommentReference"/>
+        </w:rPr>
+        <w:commentReference w:id="108"/>
+      </w:r>
+      <w:ins w:id="109" w:author="Guy Harrison" w:date="2021-03-12T14:08:00Z">
+        <w:r>
+          <w:rPr>
+            <w:rStyle w:val="CommentReference"/>
+          </w:rPr>
+          <w:t>,</w:t>
+        </w:r>
+      </w:ins>
+      <w:r>
+        <w:t xml:space="preserve"> which means that any driver that works with Postgres will work with CockroachDB.   At the SQL language layer, there will always be differences between PostgreSQL and CockroachDB because of differences in the underlying storage and transaction models.  But the vast majority of commonly used SQL syntax are shared between the two databases.  </w:t>
       </w:r>
     </w:p>
     <w:p>
@@ -4251,8 +4499,8 @@
       </w:r>
     </w:p>
     <w:p>
-      <w:commentRangeStart w:id="70"/>
-      <w:commentRangeStart w:id="71"/>
+      <w:commentRangeStart w:id="110"/>
+      <w:commentRangeStart w:id="111"/>
       <w:r>
         <w:t xml:space="preserve">The first production release of CockroachDB </w:t>
       </w:r>
@@ -4273,8 +4521,23 @@
         <w:t>courageously</w:t>
       </w:r>
       <w:r>
-        <w:t xml:space="preserve"> leapt all the way </w:t>
-      </w:r>
+        <w:t xml:space="preserve"> </w:t>
+      </w:r>
+      <w:del w:id="112" w:author="Guy Harrison" w:date="2021-03-12T14:08:00Z">
+        <w:r>
+          <w:delText xml:space="preserve">leapt </w:delText>
+        </w:r>
+      </w:del>
+      <w:ins w:id="113" w:author="Guy Harrison" w:date="2021-03-12T14:08:00Z">
+        <w:r>
+          <w:t xml:space="preserve">leaped </w:t>
+        </w:r>
+      </w:ins>
+      <w:del w:id="114" w:author="Guy Harrison" w:date="2021-03-12T14:08:00Z">
+        <w:r>
+          <w:delText xml:space="preserve">all the way </w:delText>
+        </w:r>
+      </w:del>
       <w:r>
         <w:t xml:space="preserve">from version 2 </w:t>
       </w:r>
@@ -4301,19 +4564,19 @@
       <w:r>
         <w:t xml:space="preserve">Version 19 included security features such as encryption at rest and LDAP integration, the Change Data Capture facility described in </w:t>
       </w:r>
-      <w:commentRangeStart w:id="72"/>
+      <w:commentRangeStart w:id="115"/>
       <w:r>
         <w:t>chapter</w:t>
       </w:r>
       <w:r>
         <w:t>??</w:t>
       </w:r>
-      <w:commentRangeEnd w:id="72"/>
-      <w:r>
-        <w:rPr>
-          <w:rStyle w:val="CommentReference"/>
-        </w:rPr>
-        <w:commentReference w:id="72"/>
+      <w:commentRangeEnd w:id="115"/>
+      <w:r>
+        <w:rPr>
+          <w:rStyle w:val="CommentReference"/>
+        </w:rPr>
+        <w:commentReference w:id="115"/>
       </w:r>
       <w:r>
         <w:t xml:space="preserve"> and multi-region optimizations. </w:t>
@@ -4323,9 +4586,11 @@
       <w:r>
         <w:t>2020</w:t>
       </w:r>
-      <w:r>
-        <w:t>'</w:t>
-      </w:r>
+      <w:del w:id="116" w:author="Guy Harrison" w:date="2021-03-12T14:08:00Z">
+        <w:r>
+          <w:delText>'</w:delText>
+        </w:r>
+      </w:del>
       <w:r>
         <w:t xml:space="preserve">s version 20 included enhancements to indexing and query optimization, the introduction of the fully managed CockroachDB </w:t>
       </w:r>
@@ -4342,319 +4607,382 @@
         <w:t xml:space="preserve"> but important new features and optimizations. </w:t>
       </w:r>
     </w:p>
-    <w:commentRangeEnd w:id="70"/>
-    <w:p>
-      <w:r>
-        <w:rPr>
-          <w:rStyle w:val="CommentReference"/>
-        </w:rPr>
-        <w:commentReference w:id="70"/>
-      </w:r>
-      <w:commentRangeEnd w:id="71"/>
-      <w:r>
-        <w:rPr>
-          <w:rStyle w:val="CommentReference"/>
-        </w:rPr>
-        <w:commentReference w:id="71"/>
+    <w:commentRangeEnd w:id="110"/>
+    <w:p>
+      <w:r>
+        <w:rPr>
+          <w:rStyle w:val="CommentReference"/>
+        </w:rPr>
+        <w:commentReference w:id="110"/>
+      </w:r>
+      <w:commentRangeEnd w:id="111"/>
+      <w:r>
+        <w:rPr>
+          <w:rStyle w:val="CommentReference"/>
+        </w:rPr>
+        <w:commentReference w:id="111"/>
       </w:r>
       <w:r>
         <w:t xml:space="preserve">(We will add something </w:t>
       </w:r>
+      <w:del w:id="117" w:author="Guy Harrison" w:date="2021-03-12T14:08:00Z">
+        <w:r>
+          <w:delText xml:space="preserve">accurage </w:delText>
+        </w:r>
+      </w:del>
+      <w:ins w:id="118" w:author="Guy Harrison" w:date="2021-03-12T14:08:00Z">
+        <w:r>
+          <w:t xml:space="preserve">accurate </w:t>
+        </w:r>
+      </w:ins>
+      <w:r>
+        <w:t>about version 21 here as the book approaches final production)</w:t>
+      </w:r>
+    </w:p>
+    <w:p/>
+    <w:p>
+      <w:pPr>
+        <w:pStyle w:val="Heading2"/>
+      </w:pPr>
+      <w:r>
+        <w:t>CockroachDB in action</w:t>
+      </w:r>
+    </w:p>
+    <w:p>
+      <w:r>
+        <w:t xml:space="preserve">CockroachDB </w:t>
+      </w:r>
+      <w:r>
+        <w:t xml:space="preserve">has </w:t>
+      </w:r>
+      <w:r>
+        <w:t>gained</w:t>
+      </w:r>
+      <w:r>
+        <w:t xml:space="preserve"> strong and growing</w:t>
+      </w:r>
+      <w:r>
+        <w:t xml:space="preserve"> </w:t>
+      </w:r>
+      <w:r>
+        <w:t xml:space="preserve">traction in </w:t>
+      </w:r>
+      <w:r>
+        <w:t xml:space="preserve">a </w:t>
+      </w:r>
+      <w:r>
+        <w:t xml:space="preserve">crowded database market.  </w:t>
+      </w:r>
+      <w:r>
+        <w:t>User</w:t>
+      </w:r>
+      <w:r>
+        <w:t>s</w:t>
+      </w:r>
+      <w:r>
+        <w:t xml:space="preserve"> who </w:t>
+      </w:r>
+      <w:r>
+        <w:t xml:space="preserve">have </w:t>
+      </w:r>
+      <w:r>
+        <w:t xml:space="preserve">been frustrated with the scalability of </w:t>
+      </w:r>
+      <w:r>
+        <w:t xml:space="preserve">traditional </w:t>
+      </w:r>
+      <w:r>
+        <w:t xml:space="preserve">relational databases such as PostgreSQL and MySQL </w:t>
+      </w:r>
+      <w:r>
+        <w:t xml:space="preserve">are </w:t>
+      </w:r>
+      <w:r>
+        <w:t xml:space="preserve">attracted by the greater scalability of </w:t>
+      </w:r>
+      <w:r>
+        <w:t xml:space="preserve">CockroachDB.  Those </w:t>
+      </w:r>
+      <w:r>
+        <w:t xml:space="preserve">who </w:t>
+      </w:r>
+      <w:r>
+        <w:t xml:space="preserve">have been </w:t>
+      </w:r>
+      <w:r>
+        <w:t xml:space="preserve">using distributed NoSQL solutions such as Cassandra </w:t>
+      </w:r>
+      <w:r>
+        <w:t xml:space="preserve">are </w:t>
+      </w:r>
+      <w:r>
+        <w:t xml:space="preserve">attracted by the greater transactional consistency </w:t>
+      </w:r>
+      <w:r>
+        <w:t xml:space="preserve">and SQL compatibility </w:t>
+      </w:r>
+      <w:r>
+        <w:t xml:space="preserve">offered </w:t>
+      </w:r>
+      <w:r>
+        <w:t xml:space="preserve">by CockroachDB.  And those who </w:t>
+      </w:r>
+      <w:r>
+        <w:t xml:space="preserve">are </w:t>
+      </w:r>
+      <w:r>
+        <w:t>transforming towards modern</w:t>
+      </w:r>
+      <w:r>
+        <w:t xml:space="preserve"> container</w:t>
+      </w:r>
+      <w:r>
+        <w:t>ized</w:t>
+      </w:r>
+      <w:r>
+        <w:t xml:space="preserve"> and cloud-native </w:t>
+      </w:r>
+      <w:r>
+        <w:t xml:space="preserve">architectures </w:t>
+      </w:r>
+      <w:r>
+        <w:t xml:space="preserve">appreciate </w:t>
+      </w:r>
+      <w:r>
+        <w:t xml:space="preserve">the cloud and container readiness of the platform. </w:t>
+      </w:r>
+    </w:p>
+    <w:p>
+      <w:r>
+        <w:t>Today, CockroachDB can boast of</w:t>
+      </w:r>
+      <w:r>
+        <w:t xml:space="preserve"> significant adoption at scale across multiple industries.  Let’s </w:t>
+      </w:r>
+      <w:r>
+        <w:t>look at a few of these case studies</w:t>
+      </w:r>
+      <w:r>
+        <w:rPr>
+          <w:rStyle w:val="FootnoteReference"/>
+        </w:rPr>
+        <w:footnoteReference w:id="6"/>
+      </w:r>
+      <w:r>
+        <w:t>!</w:t>
+      </w:r>
+    </w:p>
+    <w:p>
+      <w:pPr>
+        <w:pStyle w:val="Heading3"/>
+      </w:pPr>
+      <w:r>
+        <w:t>CockroachDB at Baidu</w:t>
+      </w:r>
+    </w:p>
+    <w:p>
+      <w:r>
+        <w:t>Beijing-headquartered Baidu is one of the largest technology companies in the world</w:t>
+      </w:r>
+      <w:r>
+        <w:t>.  Baidu search is the most popular Chinese language web search platform, and Baidu offer many</w:t>
+      </w:r>
+      <w:r>
+        <w:t xml:space="preserve"> other consumer and business-oriented internet services.   </w:t>
+      </w:r>
+      <w:r>
+        <w:t xml:space="preserve">Before adopting CockroachDB, the Baidu standard database platform </w:t>
+      </w:r>
+      <w:r>
+        <w:t xml:space="preserve">involved sharded clusters of MySQL servers.  </w:t>
+      </w:r>
+      <w:r>
+        <w:t>Although single-node MySQL is a transactional SQL RDBMS, in a sharded deployment</w:t>
+      </w:r>
+      <w:r>
+        <w:t xml:space="preserve"> </w:t>
+      </w:r>
+      <w:r>
+        <w:t>secondary indexes, transactions, joins</w:t>
+      </w:r>
+      <w:r>
+        <w:t>,</w:t>
+      </w:r>
+      <w:r>
+        <w:t xml:space="preserve"> and other familiar DBMS constructs become enormously complex. </w:t>
+      </w:r>
+    </w:p>
+    <w:p>
+      <w:r>
+        <w:t xml:space="preserve">Baidu </w:t>
+      </w:r>
+      <w:del w:id="119" w:author="Guy Harrison" w:date="2021-03-12T14:08:00Z">
+        <w:r>
+          <w:delText xml:space="preserve">have </w:delText>
+        </w:r>
+      </w:del>
+      <w:ins w:id="120" w:author="Guy Harrison" w:date="2021-03-12T14:08:00Z">
+        <w:r>
+          <w:t xml:space="preserve">has </w:t>
+        </w:r>
+      </w:ins>
+      <w:r>
+        <w:t xml:space="preserve">implemented </w:t>
+      </w:r>
+      <w:r>
+        <w:t xml:space="preserve">several </w:t>
+      </w:r>
+      <w:r>
+        <w:t xml:space="preserve">new applications using CockroachDB rather than MySQL.  </w:t>
+      </w:r>
+      <w:r>
+        <w:t xml:space="preserve">These applications access 40TB of data with 100,000 </w:t>
+      </w:r>
+      <w:r>
+        <w:t>queries per second</w:t>
+      </w:r>
+      <w:r>
+        <w:t xml:space="preserve"> </w:t>
+      </w:r>
+      <w:r>
+        <w:t>across</w:t>
+      </w:r>
+      <w:r>
+        <w:t xml:space="preserve"> 20 clusters.</w:t>
+      </w:r>
+    </w:p>
+    <w:p>
+      <w:r>
+        <w:t xml:space="preserve">Compared with </w:t>
+      </w:r>
+      <w:r>
+        <w:t>the</w:t>
+      </w:r>
+      <w:r>
+        <w:t xml:space="preserve"> sharded MySQL solution, CockroachDB reduce</w:t>
+      </w:r>
+      <w:ins w:id="121" w:author="Guy Harrison" w:date="2021-03-13T14:10:00Z">
+        <w:r>
+          <w:t>s</w:t>
+        </w:r>
+      </w:ins>
+      <w:del w:id="122" w:author="Guy Harrison" w:date="2021-03-13T14:10:00Z">
+        <w:r>
+          <w:delText>d</w:delText>
+        </w:r>
+      </w:del>
+      <w:r>
+        <w:t xml:space="preserve"> complexity for both application developers and database administrators.  </w:t>
+      </w:r>
+      <w:r>
+        <w:t xml:space="preserve">Developers no longer </w:t>
+      </w:r>
+      <w:del w:id="123" w:author="Guy Harrison" w:date="2021-03-13T14:10:00Z">
+        <w:r>
+          <w:delText xml:space="preserve">needed </w:delText>
+        </w:r>
+      </w:del>
+      <w:ins w:id="124" w:author="Guy Harrison" w:date="2021-03-13T14:10:00Z">
+        <w:r>
+          <w:t xml:space="preserve">need </w:t>
+        </w:r>
+      </w:ins>
+      <w:r>
+        <w:t xml:space="preserve">to route database requests through the sharding middleware and </w:t>
+      </w:r>
+      <w:del w:id="125" w:author="Guy Harrison" w:date="2021-03-13T14:10:00Z">
+        <w:r>
+          <w:delText xml:space="preserve">could </w:delText>
+        </w:r>
+      </w:del>
+      <w:ins w:id="126" w:author="Guy Harrison" w:date="2021-03-13T14:10:00Z">
+        <w:r>
+          <w:t xml:space="preserve">can </w:t>
+        </w:r>
+      </w:ins>
+      <w:r>
+        <w:t xml:space="preserve">take advantage of distributed transactions and SQL operations.  Administrators </w:t>
+      </w:r>
+      <w:del w:id="127" w:author="Guy Harrison" w:date="2021-03-13T14:10:00Z">
+        <w:r>
+          <w:delText xml:space="preserve">benefited </w:delText>
+        </w:r>
+      </w:del>
+      <w:ins w:id="128" w:author="Guy Harrison" w:date="2021-03-13T14:10:00Z">
+        <w:r>
+          <w:t xml:space="preserve">benefit </w:t>
+        </w:r>
+      </w:ins>
+      <w:r>
+        <w:t xml:space="preserve">from </w:t>
+      </w:r>
       <w:proofErr w:type="spellStart"/>
       <w:r>
-        <w:t>accurage</w:t>
+        <w:t>CockroachDB’s</w:t>
       </w:r>
       <w:proofErr w:type="spellEnd"/>
       <w:r>
-        <w:t xml:space="preserve"> about version 21 here as the book approaches final production)</w:t>
-      </w:r>
-    </w:p>
-    <w:p/>
-    <w:p>
-      <w:pPr>
-        <w:pStyle w:val="Heading2"/>
-      </w:pPr>
-      <w:r>
-        <w:t>CockroachDB in action</w:t>
-      </w:r>
-    </w:p>
-    <w:p>
-      <w:r>
-        <w:t xml:space="preserve">CockroachDB </w:t>
-      </w:r>
-      <w:r>
-        <w:t xml:space="preserve">has </w:t>
-      </w:r>
-      <w:r>
-        <w:t>gained</w:t>
-      </w:r>
-      <w:r>
-        <w:t xml:space="preserve"> strong and growing</w:t>
+        <w:t xml:space="preserve"> automated </w:t>
+      </w:r>
+      <w:r>
+        <w:t xml:space="preserve">scalability </w:t>
+      </w:r>
+      <w:r>
+        <w:t>and high availability features.</w:t>
+      </w:r>
+    </w:p>
+    <w:p>
+      <w:pPr>
+        <w:pStyle w:val="Heading3"/>
+      </w:pPr>
+      <w:r>
+        <w:t>Cockroach at MyWorld</w:t>
+      </w:r>
+    </w:p>
+    <w:p>
+      <w:r>
+        <w:t xml:space="preserve">MyWorld is a next-generation virtual world company.  They are developing a </w:t>
+      </w:r>
+      <w:r>
+        <w:t>framework</w:t>
       </w:r>
       <w:r>
         <w:t xml:space="preserve"> </w:t>
       </w:r>
       <w:r>
-        <w:t xml:space="preserve">traction in </w:t>
+        <w:t xml:space="preserve">to provide developers with </w:t>
       </w:r>
       <w:r>
         <w:t xml:space="preserve">a </w:t>
       </w:r>
       <w:r>
-        <w:t xml:space="preserve">crowded database market.  </w:t>
-      </w:r>
-      <w:r>
-        <w:t>User</w:t>
+        <w:t>modern platform providing fast</w:t>
+      </w:r>
+      <w:r>
+        <w:t>,</w:t>
+      </w:r>
+      <w:r>
+        <w:t xml:space="preserve"> scalable and extensible services for </w:t>
+      </w:r>
+      <w:r>
+        <w:t>MMOG</w:t>
       </w:r>
       <w:r>
         <w:t>s</w:t>
       </w:r>
       <w:r>
-        <w:t xml:space="preserve"> who </w:t>
-      </w:r>
-      <w:r>
-        <w:t xml:space="preserve">have </w:t>
-      </w:r>
-      <w:r>
-        <w:t xml:space="preserve">been frustrated with the scalability of </w:t>
-      </w:r>
-      <w:r>
-        <w:t xml:space="preserve">traditional </w:t>
-      </w:r>
-      <w:r>
-        <w:t xml:space="preserve">relational databases such as PostgreSQL and MySQL </w:t>
-      </w:r>
-      <w:r>
-        <w:t xml:space="preserve">are </w:t>
-      </w:r>
-      <w:r>
-        <w:t xml:space="preserve">attracted by the greater scalability of </w:t>
-      </w:r>
-      <w:r>
-        <w:t xml:space="preserve">CockroachDB.  Those </w:t>
-      </w:r>
-      <w:r>
-        <w:t xml:space="preserve">who </w:t>
-      </w:r>
-      <w:r>
-        <w:t xml:space="preserve">have been </w:t>
-      </w:r>
-      <w:r>
-        <w:t xml:space="preserve">using distributed NoSQL solutions such as Cassandra </w:t>
-      </w:r>
-      <w:r>
-        <w:t xml:space="preserve">are </w:t>
-      </w:r>
-      <w:r>
-        <w:t xml:space="preserve">attracted by the greater transactional consistency </w:t>
-      </w:r>
-      <w:r>
-        <w:t xml:space="preserve">and SQL compatibility </w:t>
-      </w:r>
-      <w:r>
-        <w:t xml:space="preserve">offered </w:t>
-      </w:r>
-      <w:r>
-        <w:t xml:space="preserve">by CockroachDB.  And those who </w:t>
-      </w:r>
-      <w:r>
-        <w:t xml:space="preserve">are </w:t>
-      </w:r>
-      <w:r>
-        <w:t>transforming towards modern</w:t>
-      </w:r>
-      <w:r>
-        <w:t xml:space="preserve"> container</w:t>
-      </w:r>
-      <w:r>
-        <w:t>ized</w:t>
-      </w:r>
-      <w:r>
-        <w:t xml:space="preserve"> and cloud-native </w:t>
-      </w:r>
-      <w:r>
-        <w:t xml:space="preserve">architectures </w:t>
-      </w:r>
-      <w:r>
-        <w:t xml:space="preserve">appreciate </w:t>
-      </w:r>
-      <w:r>
-        <w:t xml:space="preserve">the cloud and container readiness of the platform. </w:t>
-      </w:r>
-    </w:p>
-    <w:p>
-      <w:r>
-        <w:t>Today, CockroachDB can boast of</w:t>
-      </w:r>
-      <w:r>
-        <w:t xml:space="preserve"> significant adoption at scale across multiple industries.  Let’s </w:t>
-      </w:r>
-      <w:r>
-        <w:t>look at a few of these case studies</w:t>
-      </w:r>
-      <w:r>
-        <w:rPr>
-          <w:rStyle w:val="FootnoteReference"/>
-        </w:rPr>
-        <w:footnoteReference w:id="6"/>
-      </w:r>
-      <w:r>
-        <w:t>!</w:t>
-      </w:r>
-    </w:p>
-    <w:p>
-      <w:pPr>
-        <w:pStyle w:val="Heading3"/>
-      </w:pPr>
-      <w:r>
-        <w:lastRenderedPageBreak/>
-        <w:t>CockroachDB at Baidu</w:t>
-      </w:r>
-    </w:p>
-    <w:p>
-      <w:r>
-        <w:t>Beijing-headquartered Baidu is one of the largest technology companies in the world</w:t>
-      </w:r>
-      <w:r>
-        <w:t>.  Baidu search is the most popular Chinese language web search platform, and Baidu offer many</w:t>
-      </w:r>
-      <w:r>
-        <w:t xml:space="preserve"> other consumer and business-oriented internet services.   </w:t>
-      </w:r>
-      <w:r>
-        <w:t xml:space="preserve">Before adopting CockroachDB, the Baidu standard database platform </w:t>
-      </w:r>
-      <w:r>
-        <w:t xml:space="preserve">involved sharded clusters of MySQL servers.  </w:t>
-      </w:r>
-      <w:r>
-        <w:t>Although single-node MySQL is a transactional SQL RDBMS, in a sharded deployment</w:t>
-      </w:r>
-      <w:r>
         <w:t xml:space="preserve"> </w:t>
       </w:r>
       <w:r>
-        <w:t>secondary indexes, transactions, joins</w:t>
-      </w:r>
-      <w:r>
-        <w:t>,</w:t>
-      </w:r>
-      <w:r>
-        <w:t xml:space="preserve"> and other familiar DBMS constructs become enormously complex. </w:t>
-      </w:r>
-    </w:p>
-    <w:p>
-      <w:r>
-        <w:t xml:space="preserve">Baidu have implemented </w:t>
-      </w:r>
-      <w:r>
-        <w:t xml:space="preserve">several </w:t>
-      </w:r>
-      <w:r>
-        <w:t xml:space="preserve">new applications using CockroachDB rather than MySQL.  </w:t>
-      </w:r>
-      <w:r>
-        <w:t xml:space="preserve">These applications access 40TB of data with 100,000 </w:t>
-      </w:r>
-      <w:r>
-        <w:t>queries per second</w:t>
-      </w:r>
-      <w:r>
         <w:t xml:space="preserve"> </w:t>
       </w:r>
       <w:r>
-        <w:t>across</w:t>
-      </w:r>
-      <w:r>
-        <w:t xml:space="preserve"> 20 clusters.</w:t>
-      </w:r>
-    </w:p>
-    <w:p>
-      <w:r>
-        <w:t xml:space="preserve">Compared with </w:t>
-      </w:r>
-      <w:r>
-        <w:t>the</w:t>
-      </w:r>
-      <w:r>
-        <w:t xml:space="preserve"> sharded MySQL solution, CockroachDB reduce</w:t>
-      </w:r>
-      <w:r>
-        <w:t>d</w:t>
-      </w:r>
-      <w:r>
-        <w:t xml:space="preserve"> complexity for both application developers and database administrators.  </w:t>
-      </w:r>
-      <w:r>
-        <w:t xml:space="preserve">Developers no longer needed to route database requests through the sharding middleware and could take advantage of distributed transactions and SQL operations.  Administrators benefited from </w:t>
-      </w:r>
-      <w:proofErr w:type="spellStart"/>
-      <w:r>
-        <w:t>CockroachDB’s</w:t>
-      </w:r>
-      <w:proofErr w:type="spellEnd"/>
-      <w:r>
-        <w:t xml:space="preserve"> automated </w:t>
-      </w:r>
-      <w:r>
-        <w:t xml:space="preserve">scalability </w:t>
-      </w:r>
-      <w:r>
-        <w:t>and high availability features.</w:t>
-      </w:r>
-    </w:p>
-    <w:p>
-      <w:pPr>
-        <w:pStyle w:val="Heading3"/>
-      </w:pPr>
-      <w:r>
-        <w:t>Cockroach at MyWorld</w:t>
-      </w:r>
-    </w:p>
-    <w:p>
-      <w:r>
-        <w:t xml:space="preserve">MyWorld is a next-generation virtual world company.  They are developing a </w:t>
-      </w:r>
-      <w:r>
-        <w:t>framework</w:t>
-      </w:r>
-      <w:r>
-        <w:t xml:space="preserve"> </w:t>
-      </w:r>
-      <w:r>
-        <w:t xml:space="preserve">to provide developers with </w:t>
-      </w:r>
-      <w:r>
-        <w:t xml:space="preserve">a </w:t>
-      </w:r>
-      <w:r>
-        <w:t>modern platform providing fast</w:t>
-      </w:r>
-      <w:r>
-        <w:t>,</w:t>
-      </w:r>
-      <w:r>
-        <w:t xml:space="preserve"> scalable and extensible services for </w:t>
-      </w:r>
-      <w:r>
-        <w:t>MMOG</w:t>
+        <w:t>(Massive Multiplayer Online Game</w:t>
       </w:r>
       <w:r>
         <w:t>s</w:t>
       </w:r>
       <w:r>
-        <w:t xml:space="preserve"> </w:t>
-      </w:r>
-      <w:r>
-        <w:t xml:space="preserve"> </w:t>
-      </w:r>
-      <w:r>
-        <w:t>(Massive Multiplayer Online Game</w:t>
-      </w:r>
-      <w:r>
-        <w:t>s</w:t>
-      </w:r>
-      <w:r>
         <w:t>)</w:t>
       </w:r>
       <w:r>
@@ -4668,8 +4996,18 @@
       <w:r>
         <w:t xml:space="preserve">Cassandra’s scalability and high-availability </w:t>
       </w:r>
-      <w:r>
-        <w:t xml:space="preserve">was a good fit </w:t>
+      <w:del w:id="129" w:author="Guy Harrison" w:date="2021-03-12T14:08:00Z">
+        <w:r>
+          <w:delText xml:space="preserve">was </w:delText>
+        </w:r>
+      </w:del>
+      <w:ins w:id="130" w:author="Guy Harrison" w:date="2021-03-12T14:08:00Z">
+        <w:r>
+          <w:t xml:space="preserve">were </w:t>
+        </w:r>
+      </w:ins>
+      <w:r>
+        <w:t xml:space="preserve">a good fit </w:t>
       </w:r>
       <w:r>
         <w:t xml:space="preserve">for MyWorld.  However, </w:t>
@@ -4746,9 +5084,22 @@
         <w:rPr>
           <w:i/>
           <w:iCs/>
-        </w:rPr>
-      </w:pPr>
-      <w:r>
+          <w:rPrChange w:id="131" w:author="Guy Harrison" w:date="2021-03-13T14:11:00Z">
+            <w:rPr>
+              <w:i/>
+              <w:iCs/>
+            </w:rPr>
+          </w:rPrChange>
+        </w:rPr>
+      </w:pPr>
+      <w:r>
+        <w:rPr>
+          <w:i/>
+          <w:iCs/>
+          <w:rPrChange w:id="132" w:author="Guy Harrison" w:date="2021-03-13T14:11:00Z">
+            <w:rPr/>
+          </w:rPrChange>
+        </w:rPr>
         <w:t>Using Cassandra was unduly influencing the model, restricting our higher-level design choices, and forcing us to maintain certain areas of data consistency at the application level instead of in the database. Some design trade-offs always have to be made in a distributed environment, but Cassandra was influencing higher-level design choices in ways a database shouldn’t.</w:t>
       </w:r>
     </w:p>
@@ -4842,7 +5193,6 @@
     </w:p>
     <w:p>
       <w:r>
-        <w:lastRenderedPageBreak/>
         <w:t>Bose ha</w:t>
       </w:r>
       <w:r>
@@ -4926,7 +5276,35 @@
         <w:t xml:space="preserve">atabase platform for this </w:t>
       </w:r>
       <w:r>
-        <w:t xml:space="preserve">Containerized Microservice platform.  Asides from the resiliency and scalability of CockroachDB, the ability of CockroachDB servers to be </w:t>
+        <w:t>Containerized Microservice platform.  Aside</w:t>
+      </w:r>
+      <w:del w:id="133" w:author="Guy Harrison" w:date="2021-03-12T14:09:00Z">
+        <w:r>
+          <w:delText>s from the resiliency and scalability of CockroachDB, the ability of CockroachDB servers</w:delText>
+        </w:r>
+      </w:del>
+      <w:ins w:id="134" w:author="Guy Harrison" w:date="2021-03-12T14:09:00Z">
+        <w:r>
+          <w:t xml:space="preserve"> from the resiliency and scalability of CockroachDB, </w:t>
+        </w:r>
+        <w:proofErr w:type="spellStart"/>
+        <w:r>
+          <w:t>CockroachDB</w:t>
+        </w:r>
+      </w:ins>
+      <w:ins w:id="135" w:author="Guy Harrison" w:date="2021-03-13T14:11:00Z">
+        <w:r>
+          <w:t>’s</w:t>
+        </w:r>
+      </w:ins>
+      <w:proofErr w:type="spellEnd"/>
+      <w:ins w:id="136" w:author="Guy Harrison" w:date="2021-03-12T14:09:00Z">
+        <w:r>
+          <w:t xml:space="preserve">  ability</w:t>
+        </w:r>
+      </w:ins>
+      <w:r>
+        <w:t xml:space="preserve"> to be </w:t>
       </w:r>
       <w:r>
         <w:t xml:space="preserve">hosted within </w:t>
@@ -5061,24 +5439,42 @@
     </w:p>
     <w:p>
       <w:r>
-        <w:t>However, while these NoSQL solutions have their advantages, for many or most applications</w:t>
-      </w:r>
-      <w:r>
-        <w:t>,</w:t>
-      </w:r>
-      <w:r>
-        <w:t xml:space="preserve"> they are a step backwards.  The inability to guarantee data correctness and the </w:t>
+        <w:t xml:space="preserve">However, while these NoSQL solutions have their advantages, </w:t>
+      </w:r>
+      <w:del w:id="137" w:author="Guy Harrison" w:date="2021-03-12T14:09:00Z">
+        <w:r>
+          <w:delText>for many or most applications</w:delText>
+        </w:r>
+        <w:r>
+          <w:delText>,</w:delText>
+        </w:r>
+        <w:r>
+          <w:delText xml:space="preserve"> they are a step backward</w:delText>
+        </w:r>
+      </w:del>
+      <w:ins w:id="138" w:author="Guy Harrison" w:date="2021-03-12T14:09:00Z">
+        <w:r>
+          <w:t>they are a step backward for many or most applications</w:t>
+        </w:r>
+      </w:ins>
+      <w:del w:id="139" w:author="Guy Harrison" w:date="2021-03-12T14:09:00Z">
+        <w:r>
+          <w:delText>s</w:delText>
+        </w:r>
+      </w:del>
+      <w:r>
+        <w:t xml:space="preserve">.  The inability to guarantee data correctness and the </w:t>
       </w:r>
       <w:r>
         <w:t xml:space="preserve">loss of the highly familiar and productive SQL language was a </w:t>
       </w:r>
-      <w:commentRangeStart w:id="73"/>
-      <w:commentRangeEnd w:id="73"/>
-      <w:r>
-        <w:rPr>
-          <w:rStyle w:val="CommentReference"/>
-        </w:rPr>
-        <w:commentReference w:id="73"/>
+      <w:commentRangeStart w:id="140"/>
+      <w:commentRangeEnd w:id="140"/>
+      <w:r>
+        <w:rPr>
+          <w:rStyle w:val="CommentReference"/>
+        </w:rPr>
+        <w:commentReference w:id="140"/>
       </w:r>
       <w:r>
         <w:t>regression</w:t>
@@ -5091,14 +5487,29 @@
       </w:r>
     </w:p>
     <w:p>
-      <w:r>
-        <w:t>It</w:t>
-      </w:r>
+      <w:ins w:id="141" w:author="Guy Harrison" w:date="2021-03-13T14:13:00Z">
+        <w:r>
+          <w:t xml:space="preserve">CockroachDB </w:t>
+        </w:r>
+      </w:ins>
+      <w:del w:id="142" w:author="Guy Harrison" w:date="2021-03-13T14:13:00Z">
+        <w:r>
+          <w:delText>It</w:delText>
+        </w:r>
+      </w:del>
       <w:r>
         <w:t xml:space="preserve"> is a highly available, transactionally consistent</w:t>
       </w:r>
       <w:r>
-        <w:t xml:space="preserve"> SQL database that is compatible with existing development frameworks and with increasingly important containerized deployment models and cloud architectures. CockroachDB has been deployed at scale across a wide range of verticals and circumstances.   </w:t>
+        <w:t xml:space="preserve"> SQL database </w:t>
+      </w:r>
+      <w:del w:id="143" w:author="Guy Harrison" w:date="2021-03-12T14:10:00Z">
+        <w:r>
+          <w:delText xml:space="preserve">that is </w:delText>
+        </w:r>
+      </w:del>
+      <w:r>
+        <w:t xml:space="preserve">compatible with existing development frameworks and with increasingly important containerized deployment models and cloud architectures. CockroachDB has been deployed at scale across a wide range of verticals and circumstances.   </w:t>
       </w:r>
     </w:p>
     <w:p>
@@ -5118,7 +5529,18 @@
         <w:t xml:space="preserve"> achieves </w:t>
       </w:r>
       <w:r>
-        <w:t>its design goals</w:t>
+        <w:t xml:space="preserve">its </w:t>
+      </w:r>
+      <w:ins w:id="144" w:author="Guy Harrison" w:date="2021-03-13T14:13:00Z">
+        <w:r>
+          <w:t>ambitious</w:t>
+        </w:r>
+        <w:r>
+          <w:t xml:space="preserve"> </w:t>
+        </w:r>
+      </w:ins>
+      <w:r>
+        <w:t>design goals</w:t>
       </w:r>
       <w:r>
         <w:t>.</w:t>
@@ -5140,7 +5562,7 @@
 
 <file path=word/comments.xml><?xml version="1.0" encoding="utf-8"?>
 <w:comments xmlns:wpc="http://schemas.microsoft.com/office/word/2010/wordprocessingCanvas" xmlns:cx="http://schemas.microsoft.com/office/drawing/2014/chartex" xmlns:cx1="http://schemas.microsoft.com/office/drawing/2015/9/8/chartex" xmlns:cx2="http://schemas.microsoft.com/office/drawing/2015/10/21/chartex" xmlns:cx3="http://schemas.microsoft.com/office/drawing/2016/5/9/chartex" xmlns:cx4="http://schemas.microsoft.com/office/drawing/2016/5/10/chartex" xmlns:cx5="http://schemas.microsoft.com/office/drawing/2016/5/11/chartex" xmlns:cx6="http://schemas.microsoft.com/office/drawing/2016/5/12/chartex" xmlns:cx7="http://schemas.microsoft.com/office/drawing/2016/5/13/chartex" xmlns:cx8="http://schemas.microsoft.com/office/drawing/2016/5/14/chartex" xmlns:mc="http://schemas.openxmlformats.org/markup-compatibility/2006" xmlns:aink="http://schemas.microsoft.com/office/drawing/2016/ink" xmlns:am3d="http://schemas.microsoft.com/office/drawing/2017/model3d" xmlns:o="urn:schemas-microsoft-com:office:office" xmlns:r="http://schemas.openxmlformats.org/officeDocument/2006/relationships" xmlns:m="http://schemas.openxmlformats.org/officeDocument/2006/math" xmlns:v="urn:schemas-microsoft-com:vml" xmlns:wp14="http://schemas.microsoft.com/office/word/2010/wordprocessingDrawing" xmlns:wp="http://schemas.openxmlformats.org/drawingml/2006/wordprocessingDrawing" xmlns:w10="urn:schemas-microsoft-com:office:word" xmlns:w="http://schemas.openxmlformats.org/wordprocessingml/2006/main" xmlns:w14="http://schemas.microsoft.com/office/word/2010/wordml" xmlns:w15="http://schemas.microsoft.com/office/word/2012/wordml" xmlns:w16cex="http://schemas.microsoft.com/office/word/2018/wordml/cex" xmlns:w16cid="http://schemas.microsoft.com/office/word/2016/wordml/cid" xmlns:w16="http://schemas.microsoft.com/office/word/2018/wordml" xmlns:w16se="http://schemas.microsoft.com/office/word/2015/wordml/symex" xmlns:wpg="http://schemas.microsoft.com/office/word/2010/wordprocessingGroup" xmlns:wpi="http://schemas.microsoft.com/office/word/2010/wordprocessingInk" xmlns:wne="http://schemas.microsoft.com/office/word/2006/wordml" xmlns:wps="http://schemas.microsoft.com/office/word/2010/wordprocessingShape" mc:Ignorable="w14 w15 w16se w16cid w16 w16cex wp14">
-  <w:comment w:id="2" w:author="Angela Rufino" w:date="2021-03-08T15:24:00Z" w:initials="AR">
+  <w:comment w:id="8" w:author="Angela Rufino" w:date="2021-03-08T15:24:00Z" w:initials="AR">
     <w:p>
       <w:pPr>
         <w:pStyle w:val="CommentText"/>
@@ -5156,7 +5578,7 @@
       </w:r>
     </w:p>
   </w:comment>
-  <w:comment w:id="4" w:author="Ben Darnell" w:date="2021-03-03T12:19:00Z" w:initials="BD">
+  <w:comment w:id="11" w:author="Ben Darnell" w:date="2021-03-03T12:19:00Z" w:initials="BD">
     <w:p>
       <w:pPr>
         <w:pStyle w:val="CommentText"/>
@@ -5180,7 +5602,7 @@
       </w:r>
     </w:p>
   </w:comment>
-  <w:comment w:id="3" w:author="Guy Harrison" w:date="2021-03-04T12:06:00Z" w:initials="GH">
+  <w:comment w:id="12" w:author="Guy Harrison" w:date="2021-03-04T12:06:00Z" w:initials="GH">
     <w:p>
       <w:pPr>
         <w:pStyle w:val="CommentText"/>
@@ -5202,7 +5624,7 @@
       </w:r>
     </w:p>
   </w:comment>
-  <w:comment w:id="6" w:author="Angela Rufino" w:date="2021-03-08T15:25:00Z" w:initials="AR">
+  <w:comment w:id="14" w:author="Angela Rufino" w:date="2021-03-08T15:25:00Z" w:initials="AR">
     <w:p>
       <w:pPr>
         <w:pStyle w:val="CommentText"/>
@@ -5218,7 +5640,7 @@
       </w:r>
     </w:p>
   </w:comment>
-  <w:comment w:id="8" w:author="Angela Rufino" w:date="2021-03-08T15:31:00Z" w:initials="AR">
+  <w:comment w:id="18" w:author="Angela Rufino" w:date="2021-03-08T15:31:00Z" w:initials="AR">
     <w:p>
       <w:pPr>
         <w:pStyle w:val="CommentText"/>
@@ -5234,7 +5656,7 @@
       </w:r>
     </w:p>
   </w:comment>
-  <w:comment w:id="10" w:author="Angela Rufino" w:date="2021-03-08T15:34:00Z" w:initials="AR">
+  <w:comment w:id="20" w:author="Angela Rufino" w:date="2021-03-08T15:34:00Z" w:initials="AR">
     <w:p>
       <w:pPr>
         <w:pStyle w:val="CommentText"/>
@@ -5250,7 +5672,7 @@
       </w:r>
     </w:p>
   </w:comment>
-  <w:comment w:id="11" w:author="Guy Harrison" w:date="2021-03-06T20:31:00Z" w:initials="GH">
+  <w:comment w:id="21" w:author="Guy Harrison" w:date="2021-03-06T20:31:00Z" w:initials="GH">
     <w:p>
       <w:pPr>
         <w:pStyle w:val="CommentText"/>
@@ -5266,7 +5688,7 @@
       </w:r>
     </w:p>
   </w:comment>
-  <w:comment w:id="12" w:author="Angela Rufino" w:date="2021-03-08T15:39:00Z" w:initials="AR">
+  <w:comment w:id="22" w:author="Angela Rufino" w:date="2021-03-08T15:39:00Z" w:initials="AR">
     <w:p>
       <w:pPr>
         <w:pStyle w:val="CommentText"/>
@@ -5282,7 +5704,7 @@
       </w:r>
     </w:p>
   </w:comment>
-  <w:comment w:id="13" w:author="Ben Darnell" w:date="2021-03-09T13:43:00Z" w:initials="BD">
+  <w:comment w:id="23" w:author="Ben Darnell" w:date="2021-03-09T13:43:00Z" w:initials="BD">
     <w:p>
       <w:pPr>
         <w:pStyle w:val="CommentText"/>
@@ -5298,7 +5720,7 @@
       </w:r>
     </w:p>
   </w:comment>
-  <w:comment w:id="15" w:author="Angela Rufino" w:date="2021-03-08T15:40:00Z" w:initials="AR">
+  <w:comment w:id="26" w:author="Angela Rufino" w:date="2021-03-08T15:40:00Z" w:initials="AR">
     <w:p>
       <w:pPr>
         <w:pStyle w:val="CommentText"/>
@@ -5314,7 +5736,7 @@
       </w:r>
     </w:p>
   </w:comment>
-  <w:comment w:id="17" w:author="Ben Darnell" w:date="2021-03-09T13:51:00Z" w:initials="BD">
+  <w:comment w:id="30" w:author="Ben Darnell" w:date="2021-03-09T13:51:00Z" w:initials="BD">
     <w:p>
       <w:pPr>
         <w:pStyle w:val="CommentText"/>
@@ -5330,7 +5752,7 @@
       </w:r>
     </w:p>
   </w:comment>
-  <w:comment w:id="18" w:author="Guy Harrison" w:date="2021-03-08T17:44:00Z" w:initials="GH">
+  <w:comment w:id="33" w:author="Guy Harrison" w:date="2021-03-08T17:44:00Z" w:initials="GH">
     <w:p>
       <w:pPr>
         <w:pStyle w:val="CommentText"/>
@@ -5349,7 +5771,7 @@
       </w:r>
     </w:p>
   </w:comment>
-  <w:comment w:id="19" w:author="Ben Darnell" w:date="2021-03-09T13:52:00Z" w:initials="BD">
+  <w:comment w:id="34" w:author="Ben Darnell" w:date="2021-03-09T13:52:00Z" w:initials="BD">
     <w:p>
       <w:pPr>
         <w:pStyle w:val="CommentText"/>
@@ -5365,7 +5787,7 @@
       </w:r>
     </w:p>
   </w:comment>
-  <w:comment w:id="20" w:author="Ben Darnell" w:date="2021-03-09T14:08:00Z" w:initials="BD">
+  <w:comment w:id="36" w:author="Ben Darnell" w:date="2021-03-09T14:08:00Z" w:initials="BD">
     <w:p>
       <w:pPr>
         <w:pStyle w:val="CommentText"/>
@@ -5381,7 +5803,7 @@
       </w:r>
     </w:p>
   </w:comment>
-  <w:comment w:id="21" w:author="Jesse Seldess" w:date="2021-03-03T11:52:00Z" w:initials="JS">
+  <w:comment w:id="38" w:author="Jesse Seldess" w:date="2021-03-03T11:52:00Z" w:initials="JS">
     <w:p>
       <w:pPr>
         <w:pStyle w:val="CommentText"/>
@@ -5411,7 +5833,7 @@
       </w:r>
     </w:p>
   </w:comment>
-  <w:comment w:id="22" w:author="Ben Darnell" w:date="2021-03-03T14:09:00Z" w:initials="BD">
+  <w:comment w:id="39" w:author="Ben Darnell" w:date="2021-03-03T14:09:00Z" w:initials="BD">
     <w:p>
       <w:pPr>
         <w:pStyle w:val="CommentText"/>
@@ -5449,7 +5871,7 @@
       </w:r>
     </w:p>
   </w:comment>
-  <w:comment w:id="23" w:author="Guy Harrison [2]" w:date="2021-03-08T18:28:00Z" w:initials="GH">
+  <w:comment w:id="40" w:author="Guy Harrison [2]" w:date="2021-03-08T18:28:00Z" w:initials="GH">
     <w:p>
       <w:pPr>
         <w:pStyle w:val="CommentText"/>
@@ -5471,7 +5893,7 @@
       </w:r>
     </w:p>
   </w:comment>
-  <w:comment w:id="24" w:author="Jesse Seldess" w:date="2021-03-08T16:42:00Z" w:initials="JS">
+  <w:comment w:id="41" w:author="Jesse Seldess" w:date="2021-03-08T16:42:00Z" w:initials="JS">
     <w:p>
       <w:pPr>
         <w:pStyle w:val="CommentText"/>
@@ -5487,7 +5909,7 @@
       </w:r>
     </w:p>
   </w:comment>
-  <w:comment w:id="25" w:author="Ben Darnell" w:date="2021-03-03T16:02:00Z" w:initials="BD">
+  <w:comment w:id="45" w:author="Ben Darnell" w:date="2021-03-03T16:02:00Z" w:initials="BD">
     <w:p>
       <w:pPr>
         <w:pStyle w:val="CommentText"/>
@@ -5503,7 +5925,7 @@
       </w:r>
     </w:p>
   </w:comment>
-  <w:comment w:id="26" w:author="Ben Darnell" w:date="2021-03-04T12:46:00Z" w:initials="BD">
+  <w:comment w:id="46" w:author="Ben Darnell" w:date="2021-03-04T12:46:00Z" w:initials="BD">
     <w:p>
       <w:pPr>
         <w:pStyle w:val="CommentText"/>
@@ -5527,7 +5949,7 @@
       </w:r>
     </w:p>
   </w:comment>
-  <w:comment w:id="27" w:author="Guy Harrison" w:date="2021-03-06T21:44:00Z" w:initials="GH">
+  <w:comment w:id="47" w:author="Guy Harrison" w:date="2021-03-06T21:44:00Z" w:initials="GH">
     <w:p>
       <w:pPr>
         <w:pStyle w:val="CommentText"/>
@@ -5587,7 +6009,7 @@
       </w:r>
     </w:p>
   </w:comment>
-  <w:comment w:id="28" w:author="Ben Darnell" w:date="2021-03-09T14:15:00Z" w:initials="BD">
+  <w:comment w:id="48" w:author="Ben Darnell" w:date="2021-03-09T14:15:00Z" w:initials="BD">
     <w:p>
       <w:pPr>
         <w:pStyle w:val="CommentText"/>
@@ -5603,7 +6025,7 @@
       </w:r>
     </w:p>
   </w:comment>
-  <w:comment w:id="29" w:author="Ben Darnell" w:date="2021-03-04T12:47:00Z" w:initials="BD">
+  <w:comment w:id="50" w:author="Ben Darnell" w:date="2021-03-04T12:47:00Z" w:initials="BD">
     <w:p>
       <w:pPr>
         <w:pStyle w:val="CommentText"/>
@@ -5619,7 +6041,7 @@
       </w:r>
     </w:p>
   </w:comment>
-  <w:comment w:id="30" w:author="Guy Harrison" w:date="2021-03-08T18:26:00Z" w:initials="GH">
+  <w:comment w:id="51" w:author="Guy Harrison" w:date="2021-03-08T18:26:00Z" w:initials="GH">
     <w:p>
       <w:pPr>
         <w:pStyle w:val="CommentText"/>
@@ -5635,7 +6057,7 @@
       </w:r>
     </w:p>
   </w:comment>
-  <w:comment w:id="31" w:author="Ben Darnell" w:date="2021-03-04T12:53:00Z" w:initials="BD">
+  <w:comment w:id="52" w:author="Ben Darnell" w:date="2021-03-04T12:53:00Z" w:initials="BD">
     <w:p>
       <w:pPr>
         <w:pStyle w:val="CommentText"/>
@@ -5651,7 +6073,7 @@
       </w:r>
     </w:p>
   </w:comment>
-  <w:comment w:id="32" w:author="Ben Darnell" w:date="2021-03-04T12:54:00Z" w:initials="BD">
+  <w:comment w:id="53" w:author="Ben Darnell" w:date="2021-03-04T12:54:00Z" w:initials="BD">
     <w:p>
       <w:pPr>
         <w:pStyle w:val="CommentText"/>
@@ -5667,7 +6089,7 @@
       </w:r>
     </w:p>
   </w:comment>
-  <w:comment w:id="33" w:author="Guy Harrison" w:date="2021-03-06T22:11:00Z" w:initials="GH">
+  <w:comment w:id="59" w:author="Guy Harrison" w:date="2021-03-06T22:11:00Z" w:initials="GH">
     <w:p>
       <w:pPr>
         <w:pStyle w:val="CommentText"/>
@@ -5683,7 +6105,7 @@
       </w:r>
     </w:p>
   </w:comment>
-  <w:comment w:id="34" w:author="Ben Darnell" w:date="2021-03-09T14:16:00Z" w:initials="BD">
+  <w:comment w:id="60" w:author="Ben Darnell" w:date="2021-03-09T14:16:00Z" w:initials="BD">
     <w:p>
       <w:pPr>
         <w:pStyle w:val="CommentText"/>
@@ -5699,7 +6121,7 @@
       </w:r>
     </w:p>
   </w:comment>
-  <w:comment w:id="35" w:author="Jesse Seldess" w:date="2021-03-03T12:01:00Z" w:initials="JS">
+  <w:comment w:id="64" w:author="Jesse Seldess" w:date="2021-03-03T12:01:00Z" w:initials="JS">
     <w:p>
       <w:pPr>
         <w:pStyle w:val="CommentText"/>
@@ -5715,7 +6137,7 @@
       </w:r>
     </w:p>
   </w:comment>
-  <w:comment w:id="36" w:author="Ben Darnell" w:date="2021-03-04T14:21:00Z" w:initials="BD">
+  <w:comment w:id="65" w:author="Ben Darnell" w:date="2021-03-04T14:21:00Z" w:initials="BD">
     <w:p>
       <w:pPr>
         <w:pStyle w:val="CommentText"/>
@@ -5739,7 +6161,7 @@
       </w:r>
     </w:p>
   </w:comment>
-  <w:comment w:id="38" w:author="Jesse Seldess" w:date="2021-03-03T17:14:00Z" w:initials="JS">
+  <w:comment w:id="69" w:author="Jesse Seldess" w:date="2021-03-03T17:14:00Z" w:initials="JS">
     <w:p>
       <w:pPr>
         <w:pStyle w:val="CommentText"/>
@@ -5755,7 +6177,7 @@
       </w:r>
     </w:p>
   </w:comment>
-  <w:comment w:id="39" w:author="Ben Darnell" w:date="2021-03-04T14:47:00Z" w:initials="BD">
+  <w:comment w:id="70" w:author="Ben Darnell" w:date="2021-03-04T14:47:00Z" w:initials="BD">
     <w:p>
       <w:pPr>
         <w:pStyle w:val="CommentText"/>
@@ -5771,7 +6193,7 @@
       </w:r>
     </w:p>
   </w:comment>
-  <w:comment w:id="40" w:author="Guy Harrison" w:date="2021-03-08T18:25:00Z" w:initials="GH">
+  <w:comment w:id="71" w:author="Guy Harrison" w:date="2021-03-08T18:25:00Z" w:initials="GH">
     <w:p>
       <w:pPr>
         <w:pStyle w:val="CommentText"/>
@@ -5787,7 +6209,7 @@
       </w:r>
     </w:p>
   </w:comment>
-  <w:comment w:id="41" w:author="Jesse Seldess" w:date="2021-03-08T16:47:00Z" w:initials="JS">
+  <w:comment w:id="72" w:author="Jesse Seldess" w:date="2021-03-08T16:47:00Z" w:initials="JS">
     <w:p>
       <w:pPr>
         <w:pStyle w:val="CommentText"/>
@@ -5803,7 +6225,7 @@
       </w:r>
     </w:p>
   </w:comment>
-  <w:comment w:id="45" w:author="Ben Darnell" w:date="2021-03-04T14:43:00Z" w:initials="BD">
+  <w:comment w:id="75" w:author="Ben Darnell" w:date="2021-03-04T14:43:00Z" w:initials="BD">
     <w:p>
       <w:pPr>
         <w:pStyle w:val="CommentText"/>
@@ -5819,7 +6241,7 @@
       </w:r>
     </w:p>
   </w:comment>
-  <w:comment w:id="43" w:author="Guy Harrison" w:date="2021-03-06T22:25:00Z" w:initials="GH">
+  <w:comment w:id="76" w:author="Guy Harrison" w:date="2021-03-06T22:25:00Z" w:initials="GH">
     <w:p>
       <w:pPr>
         <w:pStyle w:val="CommentText"/>
@@ -5838,7 +6260,7 @@
       </w:r>
     </w:p>
   </w:comment>
-  <w:comment w:id="44" w:author="Ben Darnell" w:date="2021-03-09T14:27:00Z" w:initials="BD">
+  <w:comment w:id="77" w:author="Ben Darnell" w:date="2021-03-09T14:27:00Z" w:initials="BD">
     <w:p>
       <w:pPr>
         <w:pStyle w:val="CommentText"/>
@@ -5854,7 +6276,7 @@
       </w:r>
     </w:p>
   </w:comment>
-  <w:comment w:id="52" w:author="Guy Harrison" w:date="2021-03-08T18:08:00Z" w:initials="GH">
+  <w:comment w:id="84" w:author="Guy Harrison" w:date="2021-03-08T18:08:00Z" w:initials="GH">
     <w:p>
       <w:pPr>
         <w:pStyle w:val="CommentText"/>
@@ -5873,7 +6295,7 @@
       </w:r>
     </w:p>
   </w:comment>
-  <w:comment w:id="53" w:author="Ben Darnell" w:date="2021-03-09T14:37:00Z" w:initials="BD">
+  <w:comment w:id="85" w:author="Ben Darnell" w:date="2021-03-09T14:37:00Z" w:initials="BD">
     <w:p>
       <w:pPr>
         <w:pStyle w:val="CommentText"/>
@@ -5902,7 +6324,7 @@
       </w:r>
     </w:p>
   </w:comment>
-  <w:comment w:id="54" w:author="Guy Harrison" w:date="2021-03-10T17:31:00Z" w:initials="GH">
+  <w:comment w:id="86" w:author="Guy Harrison" w:date="2021-03-10T17:31:00Z" w:initials="GH">
     <w:p>
       <w:pPr>
         <w:pStyle w:val="CommentText"/>
@@ -5919,10 +6341,6 @@
         <w:pStyle w:val="CommentText"/>
       </w:pPr>
       <w:r>
-        <w:rPr>
-          <w:sz w:val="22"/>
-          <w:szCs w:val="22"/>
-        </w:rPr>
         <w:pict w14:anchorId="1C1742BA">
           <v:shapetype id="_x0000_t75" coordsize="21600,21600" o:spt="75" o:preferrelative="t" path="m@4@5l@4@11@9@11@9@5xe" filled="f" stroked="f">
             <v:stroke joinstyle="miter"/>
@@ -5943,17 +6361,18 @@
             <v:path o:extrusionok="f" gradientshapeok="t" o:connecttype="rect"/>
             <o:lock v:ext="edit" aspectratio="t"/>
           </v:shapetype>
-          <v:shape id="_x0000_i1026" type="#_x0000_t75" style="width:36pt;height:.55pt" strokeweight="1pt">
+          <v:shape id="_x0000_i1025" type="#_x0000_t75" style="width:36pt;height:.75pt" strokeweight="0">
+            <v:stroke endcap="round"/>
             <v:imagedata r:id="rId1" o:title=""/>
-            <v:path shadowok="f"/>
-            <o:lock v:ext="edit" aspectratio="f"/>
-            <o:ink i="AAA=&#10;"/>
+            <v:path shadowok="f" fillok="f" insetpenok="f"/>
+            <o:lock v:ext="edit" rotation="t" verticies="t" text="t" shapetype="t"/>
+            <o:ink i="AAA=&#10;" annotation="t"/>
           </v:shape>
         </w:pict>
       </w:r>
     </w:p>
   </w:comment>
-  <w:comment w:id="65" w:author="Ben Darnell" w:date="2021-03-04T14:39:00Z" w:initials="BD">
+  <w:comment w:id="101" w:author="Ben Darnell" w:date="2021-03-04T14:39:00Z" w:initials="BD">
     <w:p>
       <w:pPr>
         <w:pStyle w:val="CommentText"/>
@@ -5969,7 +6388,7 @@
       </w:r>
     </w:p>
   </w:comment>
-  <w:comment w:id="66" w:author="Jesse Seldess" w:date="2021-03-03T12:01:00Z" w:initials="JS">
+  <w:comment w:id="104" w:author="Jesse Seldess" w:date="2021-03-03T12:01:00Z" w:initials="JS">
     <w:p>
       <w:pPr>
         <w:pStyle w:val="CommentText"/>
@@ -5985,7 +6404,7 @@
       </w:r>
     </w:p>
   </w:comment>
-  <w:comment w:id="67" w:author="Guy Harrison" w:date="2021-03-08T18:24:00Z" w:initials="GH">
+  <w:comment w:id="105" w:author="Guy Harrison" w:date="2021-03-08T18:24:00Z" w:initials="GH">
     <w:p>
       <w:pPr>
         <w:pStyle w:val="CommentText"/>
@@ -6001,7 +6420,7 @@
       </w:r>
     </w:p>
   </w:comment>
-  <w:comment w:id="68" w:author="Jesse Seldess" w:date="2021-03-03T12:02:00Z" w:initials="JS">
+  <w:comment w:id="107" w:author="Jesse Seldess" w:date="2021-03-03T12:02:00Z" w:initials="JS">
     <w:p>
       <w:pPr>
         <w:pStyle w:val="CommentText"/>
@@ -6023,7 +6442,7 @@
       </w:r>
     </w:p>
   </w:comment>
-  <w:comment w:id="69" w:author="Guy Harrison [2]" w:date="2021-03-08T18:24:00Z" w:initials="GH">
+  <w:comment w:id="108" w:author="Guy Harrison [2]" w:date="2021-03-08T18:24:00Z" w:initials="GH">
     <w:p>
       <w:pPr>
         <w:pStyle w:val="CommentText"/>
@@ -6045,7 +6464,7 @@
       </w:r>
     </w:p>
   </w:comment>
-  <w:comment w:id="72" w:author="Angela Rufino" w:date="2021-03-08T16:38:00Z" w:initials="AR">
+  <w:comment w:id="115" w:author="Angela Rufino" w:date="2021-03-08T16:38:00Z" w:initials="AR">
     <w:p>
       <w:pPr>
         <w:pStyle w:val="CommentText"/>
@@ -6061,7 +6480,7 @@
       </w:r>
     </w:p>
   </w:comment>
-  <w:comment w:id="70" w:author="Jesse Seldess" w:date="2021-03-03T17:12:00Z" w:initials="JS">
+  <w:comment w:id="110" w:author="Jesse Seldess" w:date="2021-03-03T17:12:00Z" w:initials="JS">
     <w:p>
       <w:pPr>
         <w:pStyle w:val="CommentText"/>
@@ -6225,7 +6644,7 @@
       </w:r>
     </w:p>
   </w:comment>
-  <w:comment w:id="71" w:author="Jesse Seldess" w:date="2021-03-08T16:49:00Z" w:initials="JS">
+  <w:comment w:id="111" w:author="Jesse Seldess" w:date="2021-03-08T16:49:00Z" w:initials="JS">
     <w:p>
       <w:pPr>
         <w:pStyle w:val="CommentText"/>
@@ -6241,7 +6660,7 @@
       </w:r>
     </w:p>
   </w:comment>
-  <w:comment w:id="73" w:author="Angela Rufino" w:date="2021-03-08T16:52:00Z" w:initials="AR">
+  <w:comment w:id="140" w:author="Angela Rufino" w:date="2021-03-08T16:52:00Z" w:initials="AR">
     <w:p>
       <w:pPr>
         <w:pStyle w:val="CommentText"/>
@@ -6276,10 +6695,10 @@
   <w15:commentEx w15:paraId="0B4DF961" w15:done="0"/>
   <w15:commentEx w15:paraId="5FE8BB59" w15:paraIdParent="0B4DF961" w15:done="0"/>
   <w15:commentEx w15:paraId="322A85B4" w15:done="0"/>
-  <w15:commentEx w15:paraId="01AD87C0" w15:done="1"/>
-  <w15:commentEx w15:paraId="668A250C" w15:paraIdParent="01AD87C0" w15:done="1"/>
-  <w15:commentEx w15:paraId="45FDE087" w15:paraIdParent="01AD87C0" w15:done="1"/>
-  <w15:commentEx w15:paraId="550C6A48" w15:paraIdParent="01AD87C0" w15:done="1"/>
+  <w15:commentEx w15:paraId="01AD87C0" w15:done="0"/>
+  <w15:commentEx w15:paraId="668A250C" w15:paraIdParent="01AD87C0" w15:done="0"/>
+  <w15:commentEx w15:paraId="45FDE087" w15:paraIdParent="01AD87C0" w15:done="0"/>
+  <w15:commentEx w15:paraId="550C6A48" w15:paraIdParent="01AD87C0" w15:done="0"/>
   <w15:commentEx w15:paraId="09790C3F" w15:done="0"/>
   <w15:commentEx w15:paraId="7C6CD988" w15:done="0"/>
   <w15:commentEx w15:paraId="6A05C7D2" w15:paraIdParent="7C6CD988" w15:done="0"/>
@@ -6305,11 +6724,11 @@
   <w15:commentEx w15:paraId="172F928B" w15:done="0"/>
   <w15:commentEx w15:paraId="79918846" w15:done="0"/>
   <w15:commentEx w15:paraId="111B2887" w15:paraIdParent="79918846" w15:done="0"/>
-  <w15:commentEx w15:paraId="76E67B3F" w15:done="1"/>
-  <w15:commentEx w15:paraId="494864C7" w15:paraIdParent="76E67B3F" w15:done="1"/>
+  <w15:commentEx w15:paraId="76E67B3F" w15:done="0"/>
+  <w15:commentEx w15:paraId="494864C7" w15:paraIdParent="76E67B3F" w15:done="0"/>
   <w15:commentEx w15:paraId="40DB11A5" w15:done="0"/>
-  <w15:commentEx w15:paraId="3BB859B7" w15:done="1"/>
-  <w15:commentEx w15:paraId="2741A118" w15:paraIdParent="3BB859B7" w15:done="1"/>
+  <w15:commentEx w15:paraId="3BB859B7" w15:done="0"/>
+  <w15:commentEx w15:paraId="2741A118" w15:paraIdParent="3BB859B7" w15:done="0"/>
   <w15:commentEx w15:paraId="7E19715D" w15:done="0"/>
 </w15:commentsEx>
 </file>
@@ -6531,17 +6950,9 @@
         <w:pStyle w:val="FootnoteText"/>
       </w:pPr>
       <w:r>
-        <w:rPr>
-          <w:rStyle w:val="FootnoteReference"/>
-        </w:rPr>
-        <w:footnoteRef/>
-      </w:r>
-      <w:r>
         <w:t xml:space="preserve"> </w:t>
       </w:r>
-      <w:r>
-        <w:t>http://jimgray.azurewebsites.net/papers/thetransactionconcept.pdf</w:t>
-      </w:r>
+      <w:hyperlink r:id="rId3"/>
     </w:p>
   </w:footnote>
   <w:footnote w:id="5">
@@ -6550,23 +6961,29 @@
         <w:pStyle w:val="FootnoteText"/>
       </w:pPr>
       <w:r>
-        <w:rPr>
-          <w:rStyle w:val="FootnoteReference"/>
-        </w:rPr>
-        <w:footnoteRef/>
-      </w:r>
-      <w:r>
-        <w:t xml:space="preserve"> </w:t>
-      </w:r>
-      <w:hyperlink r:id="rId3" w:history="1">
-        <w:r>
-          <w:rPr>
-            <w:rStyle w:val="Hyperlink"/>
-            <w:spacing w:val="0"/>
-          </w:rPr>
-          <w:t>https://dl.acm.org/doi/10.1145/564585.564601</w:t>
-        </w:r>
-      </w:hyperlink>
+        <w:t xml:space="preserve">\h </w:t>
+      </w:r>
+      <w:r>
+        <w:rPr>
+          <w:rStyle w:val="Hyperlink"/>
+        </w:rPr>
+        <w:t>http://www.seas.upenn.edu/~zives/03f/cis550/codd.pdf</w:t>
+      </w:r>
+    </w:p>
+    <w:p>
+      <w:pPr>
+        <w:pStyle w:val="FootnoteText"/>
+      </w:pPr>
+      <w:r>
+        <w:t xml:space="preserve">1" </w:t>
+      </w:r>
+      <w:r>
+        <w:rPr>
+          <w:rStyle w:val="Hyperlink"/>
+          <w:spacing w:val="0"/>
+        </w:rPr>
+        <w:t>https://dl.acm.org/doi/10.1145/564585.564601</w:t>
+      </w:r>
       <w:r>
         <w:t xml:space="preserve"> </w:t>
       </w:r>
@@ -7365,14 +7782,14 @@
 
 <file path=word/people.xml><?xml version="1.0" encoding="utf-8"?>
 <w15:people xmlns:wpc="http://schemas.microsoft.com/office/word/2010/wordprocessingCanvas" xmlns:cx="http://schemas.microsoft.com/office/drawing/2014/chartex" xmlns:cx1="http://schemas.microsoft.com/office/drawing/2015/9/8/chartex" xmlns:cx2="http://schemas.microsoft.com/office/drawing/2015/10/21/chartex" xmlns:cx3="http://schemas.microsoft.com/office/drawing/2016/5/9/chartex" xmlns:cx4="http://schemas.microsoft.com/office/drawing/2016/5/10/chartex" xmlns:cx5="http://schemas.microsoft.com/office/drawing/2016/5/11/chartex" xmlns:cx6="http://schemas.microsoft.com/office/drawing/2016/5/12/chartex" xmlns:cx7="http://schemas.microsoft.com/office/drawing/2016/5/13/chartex" xmlns:cx8="http://schemas.microsoft.com/office/drawing/2016/5/14/chartex" xmlns:mc="http://schemas.openxmlformats.org/markup-compatibility/2006" xmlns:aink="http://schemas.microsoft.com/office/drawing/2016/ink" xmlns:am3d="http://schemas.microsoft.com/office/drawing/2017/model3d" xmlns:o="urn:schemas-microsoft-com:office:office" xmlns:r="http://schemas.openxmlformats.org/officeDocument/2006/relationships" xmlns:m="http://schemas.openxmlformats.org/officeDocument/2006/math" xmlns:v="urn:schemas-microsoft-com:vml" xmlns:wp14="http://schemas.microsoft.com/office/word/2010/wordprocessingDrawing" xmlns:wp="http://schemas.openxmlformats.org/drawingml/2006/wordprocessingDrawing" xmlns:w10="urn:schemas-microsoft-com:office:word" xmlns:w="http://schemas.openxmlformats.org/wordprocessingml/2006/main" xmlns:w14="http://schemas.microsoft.com/office/word/2010/wordml" xmlns:w15="http://schemas.microsoft.com/office/word/2012/wordml" xmlns:w16cex="http://schemas.microsoft.com/office/word/2018/wordml/cex" xmlns:w16cid="http://schemas.microsoft.com/office/word/2016/wordml/cid" xmlns:w16="http://schemas.microsoft.com/office/word/2018/wordml" xmlns:w16se="http://schemas.microsoft.com/office/word/2015/wordml/symex" xmlns:wpg="http://schemas.microsoft.com/office/word/2010/wordprocessingGroup" xmlns:wpi="http://schemas.microsoft.com/office/word/2010/wordprocessingInk" xmlns:wne="http://schemas.microsoft.com/office/word/2006/wordml" xmlns:wps="http://schemas.microsoft.com/office/word/2010/wordprocessingShape" mc:Ignorable="w14 w15 w16se w16cid w16 w16cex wp14">
+  <w15:person w15:author="Guy Harrison">
+    <w15:presenceInfo w15:providerId="Windows Live" w15:userId="4760335bb1ba0970"/>
+  </w15:person>
   <w15:person w15:author="Angela Rufino">
     <w15:presenceInfo w15:providerId="Windows Live" w15:userId="4b0e7a82b50fbc66"/>
   </w15:person>
   <w15:person w15:author="Ben Darnell">
     <w15:presenceInfo w15:providerId="Windows Live" w15:userId="43457bce3b1c23f5"/>
-  </w15:person>
-  <w15:person w15:author="Guy Harrison">
-    <w15:presenceInfo w15:providerId="Windows Live" w15:userId="4760335bb1ba0970"/>
   </w15:person>
   <w15:person w15:author="Jesse Seldess">
     <w15:presenceInfo w15:providerId="Windows Live" w15:userId="60838c477fafb188"/>
@@ -9042,7 +9459,6 @@
     <w:name w:val="header"/>
     <w:basedOn w:val="Normal"/>
     <w:link w:val="HeaderChar"/>
-    <w:semiHidden/>
     <w:unhideWhenUsed/>
     <w:rsid w:val="00DE3872"/>
     <w:pPr>
@@ -9057,14 +9473,12 @@
     <w:name w:val="Header Char"/>
     <w:basedOn w:val="DefaultParagraphFont"/>
     <w:link w:val="Header"/>
-    <w:semiHidden/>
     <w:rsid w:val="00DE3872"/>
   </w:style>
   <w:style w:type="paragraph" w:styleId="Footer">
     <w:name w:val="footer"/>
     <w:basedOn w:val="Normal"/>
     <w:link w:val="FooterChar"/>
-    <w:semiHidden/>
     <w:unhideWhenUsed/>
     <w:rsid w:val="00DE3872"/>
     <w:pPr>
@@ -9079,7 +9493,6 @@
     <w:name w:val="Footer Char"/>
     <w:basedOn w:val="DefaultParagraphFont"/>
     <w:link w:val="Footer"/>
-    <w:semiHidden/>
     <w:rsid w:val="00DE3872"/>
   </w:style>
   <w:style w:type="paragraph" w:styleId="CommentSubject">

</xml_diff>